<commit_message>
backing up progress on Project 3
</commit_message>
<xml_diff>
--- a/1260/credit_card_list/snyderse2_CreditCardList_template.docx
+++ b/1260/credit_card_list/snyderse2_CreditCardList_template.docx
@@ -676,10 +676,10 @@
           <w:noProof/>
         </w:rPr>
         <w:drawing>
-          <wp:inline distT="0" distB="0" distL="0" distR="0" wp14:anchorId="1075DA90" wp14:editId="3446293A">
+          <wp:inline distT="0" distB="0" distL="0" distR="0" wp14:anchorId="6524F890" wp14:editId="2E9EBCBA">
             <wp:extent cx="5943600" cy="1707515"/>
             <wp:effectExtent l="0" t="0" r="0" b="0"/>
-            <wp:docPr id="5" name="Picture 5" descr="A screenshot of a cell phone&#10;&#10;Description automatically generated"/>
+            <wp:docPr id="1" name="Picture 1" descr="A screenshot of a cell phone&#10;&#10;Description automatically generated"/>
             <wp:cNvGraphicFramePr>
               <a:graphicFrameLocks xmlns:a="http://schemas.openxmlformats.org/drawingml/2006/main" noChangeAspect="1"/>
             </wp:cNvGraphicFramePr>
@@ -687,7 +687,7 @@
               <a:graphicData uri="http://schemas.openxmlformats.org/drawingml/2006/picture">
                 <pic:pic xmlns:pic="http://schemas.openxmlformats.org/drawingml/2006/picture">
                   <pic:nvPicPr>
-                    <pic:cNvPr id="5" name="Screen Shot 2020-02-17 at 8.36.44 PM.png"/>
+                    <pic:cNvPr id="1" name="Screen Shot 2020-02-18 at 4.02.27 PM.png"/>
                     <pic:cNvPicPr/>
                   </pic:nvPicPr>
                   <pic:blipFill>
@@ -12289,7 +12289,6 @@
                 <w:szCs w:val="24"/>
               </w:rPr>
             </w:pPr>
-            <w:bookmarkStart w:id="0" w:name="_GoBack"/>
             <w:proofErr w:type="spellStart"/>
             <w:r>
               <w:rPr>
@@ -12380,7 +12379,6 @@
           </w:p>
         </w:tc>
       </w:tr>
-      <w:bookmarkEnd w:id="0"/>
       <w:tr>
         <w:trPr>
           <w:trHeight w:val="291"/>
@@ -12485,6 +12483,1768 @@
         <w:ind w:left="720" w:hanging="720"/>
         <w:rPr>
           <w:rFonts w:ascii="Times New Roman" w:hAnsi="Times New Roman" w:cs="Times New Roman"/>
+          <w:sz w:val="24"/>
+          <w:szCs w:val="24"/>
+        </w:rPr>
+      </w:pPr>
+    </w:p>
+    <w:p>
+      <w:pPr>
+        <w:spacing w:after="0" w:line="240" w:lineRule="auto"/>
+        <w:rPr>
+          <w:rFonts w:ascii="Times New Roman" w:hAnsi="Times New Roman" w:cs="Times New Roman"/>
+          <w:b/>
+          <w:bCs/>
+          <w:sz w:val="24"/>
+          <w:szCs w:val="24"/>
+        </w:rPr>
+      </w:pPr>
+    </w:p>
+    <w:p>
+      <w:pPr>
+        <w:spacing w:after="0" w:line="240" w:lineRule="auto"/>
+        <w:rPr>
+          <w:rFonts w:ascii="Times New Roman" w:hAnsi="Times New Roman" w:cs="Times New Roman"/>
+          <w:b/>
+          <w:bCs/>
+          <w:sz w:val="24"/>
+          <w:szCs w:val="24"/>
+        </w:rPr>
+      </w:pPr>
+    </w:p>
+    <w:p>
+      <w:pPr>
+        <w:spacing w:after="0" w:line="240" w:lineRule="auto"/>
+        <w:rPr>
+          <w:rFonts w:ascii="Times New Roman" w:hAnsi="Times New Roman" w:cs="Times New Roman"/>
+          <w:b/>
+          <w:bCs/>
+          <w:sz w:val="24"/>
+          <w:szCs w:val="24"/>
+        </w:rPr>
+      </w:pPr>
+    </w:p>
+    <w:p>
+      <w:pPr>
+        <w:spacing w:after="0" w:line="240" w:lineRule="auto"/>
+        <w:rPr>
+          <w:rFonts w:ascii="Times New Roman" w:hAnsi="Times New Roman" w:cs="Times New Roman"/>
+          <w:b/>
+          <w:bCs/>
+          <w:sz w:val="24"/>
+          <w:szCs w:val="24"/>
+        </w:rPr>
+      </w:pPr>
+      <w:r>
+        <w:rPr>
+          <w:rFonts w:ascii="Times New Roman" w:hAnsi="Times New Roman" w:cs="Times New Roman"/>
+          <w:b/>
+          <w:bCs/>
+          <w:sz w:val="24"/>
+          <w:szCs w:val="24"/>
+        </w:rPr>
+        <w:lastRenderedPageBreak/>
+        <w:t>Test Case #10</w:t>
+      </w:r>
+    </w:p>
+    <w:p>
+      <w:pPr>
+        <w:spacing w:after="0" w:line="240" w:lineRule="auto"/>
+        <w:rPr>
+          <w:rFonts w:ascii="Times New Roman" w:hAnsi="Times New Roman" w:cs="Times New Roman"/>
+          <w:b/>
+          <w:bCs/>
+          <w:sz w:val="24"/>
+          <w:szCs w:val="24"/>
+        </w:rPr>
+      </w:pPr>
+    </w:p>
+    <w:p>
+      <w:pPr>
+        <w:spacing w:after="0" w:line="240" w:lineRule="auto"/>
+        <w:rPr>
+          <w:rFonts w:ascii="Times New Roman" w:hAnsi="Times New Roman" w:cs="Times New Roman"/>
+          <w:sz w:val="24"/>
+          <w:szCs w:val="24"/>
+        </w:rPr>
+      </w:pPr>
+      <w:r>
+        <w:rPr>
+          <w:rFonts w:ascii="Times New Roman" w:hAnsi="Times New Roman" w:cs="Times New Roman"/>
+          <w:sz w:val="24"/>
+          <w:szCs w:val="24"/>
+        </w:rPr>
+        <w:t xml:space="preserve">Attempt to add a credit card via the </w:t>
+      </w:r>
+      <w:proofErr w:type="spellStart"/>
+      <w:proofErr w:type="gramStart"/>
+      <w:r>
+        <w:rPr>
+          <w:rFonts w:ascii="Times New Roman" w:hAnsi="Times New Roman" w:cs="Times New Roman"/>
+          <w:sz w:val="24"/>
+          <w:szCs w:val="24"/>
+        </w:rPr>
+        <w:t>addCreditCard</w:t>
+      </w:r>
+      <w:proofErr w:type="spellEnd"/>
+      <w:r>
+        <w:rPr>
+          <w:rFonts w:ascii="Times New Roman" w:hAnsi="Times New Roman" w:cs="Times New Roman"/>
+          <w:sz w:val="24"/>
+          <w:szCs w:val="24"/>
+        </w:rPr>
+        <w:t>(</w:t>
+      </w:r>
+      <w:proofErr w:type="gramEnd"/>
+      <w:r>
+        <w:rPr>
+          <w:rFonts w:ascii="Times New Roman" w:hAnsi="Times New Roman" w:cs="Times New Roman"/>
+          <w:sz w:val="24"/>
+          <w:szCs w:val="24"/>
+        </w:rPr>
+        <w:t xml:space="preserve">) method but input null values. </w:t>
+      </w:r>
+    </w:p>
+    <w:p>
+      <w:pPr>
+        <w:spacing w:after="0" w:line="240" w:lineRule="auto"/>
+        <w:rPr>
+          <w:rFonts w:ascii="Times New Roman" w:hAnsi="Times New Roman" w:cs="Times New Roman"/>
+          <w:sz w:val="24"/>
+          <w:szCs w:val="24"/>
+        </w:rPr>
+      </w:pPr>
+    </w:p>
+    <w:p>
+      <w:pPr>
+        <w:spacing w:after="0" w:line="240" w:lineRule="auto"/>
+        <w:rPr>
+          <w:rFonts w:ascii="Times New Roman" w:hAnsi="Times New Roman" w:cs="Times New Roman"/>
+          <w:sz w:val="24"/>
+          <w:szCs w:val="24"/>
+        </w:rPr>
+      </w:pPr>
+      <w:r>
+        <w:rPr>
+          <w:rFonts w:ascii="Times New Roman" w:hAnsi="Times New Roman" w:cs="Times New Roman"/>
+          <w:sz w:val="24"/>
+          <w:szCs w:val="24"/>
+        </w:rPr>
+        <w:t>Expected results: No error should be thrown, just don’t add the card</w:t>
+      </w:r>
+    </w:p>
+    <w:tbl>
+      <w:tblPr>
+        <w:tblStyle w:val="TableGridLight"/>
+        <w:tblW w:w="9558" w:type="dxa"/>
+        <w:tblLook w:val="04A0" w:firstRow="1" w:lastRow="0" w:firstColumn="1" w:lastColumn="0" w:noHBand="0" w:noVBand="1"/>
+      </w:tblPr>
+      <w:tblGrid>
+        <w:gridCol w:w="2389"/>
+        <w:gridCol w:w="2389"/>
+        <w:gridCol w:w="2390"/>
+        <w:gridCol w:w="2390"/>
+      </w:tblGrid>
+      <w:tr>
+        <w:trPr>
+          <w:trHeight w:val="291"/>
+        </w:trPr>
+        <w:tc>
+          <w:tcPr>
+            <w:tcW w:w="2389" w:type="dxa"/>
+          </w:tcPr>
+          <w:p>
+            <w:pPr>
+              <w:jc w:val="center"/>
+              <w:rPr>
+                <w:rFonts w:ascii="Times New Roman" w:hAnsi="Times New Roman" w:cs="Times New Roman"/>
+                <w:b/>
+                <w:bCs/>
+                <w:sz w:val="24"/>
+                <w:szCs w:val="24"/>
+              </w:rPr>
+            </w:pPr>
+            <w:r>
+              <w:rPr>
+                <w:rFonts w:ascii="Times New Roman" w:hAnsi="Times New Roman" w:cs="Times New Roman"/>
+                <w:b/>
+                <w:bCs/>
+                <w:sz w:val="24"/>
+                <w:szCs w:val="24"/>
+              </w:rPr>
+              <w:t>Cardholder’s Name</w:t>
+            </w:r>
+          </w:p>
+        </w:tc>
+        <w:tc>
+          <w:tcPr>
+            <w:tcW w:w="2389" w:type="dxa"/>
+          </w:tcPr>
+          <w:p>
+            <w:pPr>
+              <w:jc w:val="center"/>
+              <w:rPr>
+                <w:rFonts w:ascii="Times New Roman" w:hAnsi="Times New Roman" w:cs="Times New Roman"/>
+                <w:b/>
+                <w:bCs/>
+                <w:sz w:val="24"/>
+                <w:szCs w:val="24"/>
+              </w:rPr>
+            </w:pPr>
+            <w:r>
+              <w:rPr>
+                <w:rFonts w:ascii="Times New Roman" w:hAnsi="Times New Roman" w:cs="Times New Roman"/>
+                <w:b/>
+                <w:bCs/>
+                <w:sz w:val="24"/>
+                <w:szCs w:val="24"/>
+              </w:rPr>
+              <w:t>Card Number</w:t>
+            </w:r>
+          </w:p>
+        </w:tc>
+        <w:tc>
+          <w:tcPr>
+            <w:tcW w:w="2390" w:type="dxa"/>
+          </w:tcPr>
+          <w:p>
+            <w:pPr>
+              <w:jc w:val="center"/>
+              <w:rPr>
+                <w:rFonts w:ascii="Times New Roman" w:hAnsi="Times New Roman" w:cs="Times New Roman"/>
+                <w:b/>
+                <w:bCs/>
+                <w:sz w:val="24"/>
+                <w:szCs w:val="24"/>
+              </w:rPr>
+            </w:pPr>
+            <w:r>
+              <w:rPr>
+                <w:rFonts w:ascii="Times New Roman" w:hAnsi="Times New Roman" w:cs="Times New Roman"/>
+                <w:b/>
+                <w:bCs/>
+                <w:sz w:val="24"/>
+                <w:szCs w:val="24"/>
+              </w:rPr>
+              <w:t>Expiration Date</w:t>
+            </w:r>
+          </w:p>
+        </w:tc>
+        <w:tc>
+          <w:tcPr>
+            <w:tcW w:w="2390" w:type="dxa"/>
+          </w:tcPr>
+          <w:p>
+            <w:pPr>
+              <w:jc w:val="center"/>
+              <w:rPr>
+                <w:rFonts w:ascii="Times New Roman" w:hAnsi="Times New Roman" w:cs="Times New Roman"/>
+                <w:b/>
+                <w:bCs/>
+                <w:sz w:val="24"/>
+                <w:szCs w:val="24"/>
+              </w:rPr>
+            </w:pPr>
+            <w:r>
+              <w:rPr>
+                <w:rFonts w:ascii="Times New Roman" w:hAnsi="Times New Roman" w:cs="Times New Roman"/>
+                <w:b/>
+                <w:bCs/>
+                <w:sz w:val="24"/>
+                <w:szCs w:val="24"/>
+              </w:rPr>
+              <w:t>Expected Output</w:t>
+            </w:r>
+          </w:p>
+        </w:tc>
+      </w:tr>
+      <w:tr>
+        <w:trPr>
+          <w:trHeight w:val="98"/>
+        </w:trPr>
+        <w:tc>
+          <w:tcPr>
+            <w:tcW w:w="2389" w:type="dxa"/>
+          </w:tcPr>
+          <w:p>
+            <w:pPr>
+              <w:jc w:val="center"/>
+              <w:rPr>
+                <w:rFonts w:ascii="Times New Roman" w:hAnsi="Times New Roman" w:cs="Times New Roman"/>
+                <w:sz w:val="24"/>
+                <w:szCs w:val="24"/>
+              </w:rPr>
+            </w:pPr>
+            <w:r>
+              <w:rPr>
+                <w:rFonts w:ascii="Times New Roman" w:hAnsi="Times New Roman" w:cs="Times New Roman"/>
+                <w:sz w:val="24"/>
+                <w:szCs w:val="24"/>
+              </w:rPr>
+              <w:t>John Doe</w:t>
+            </w:r>
+          </w:p>
+        </w:tc>
+        <w:tc>
+          <w:tcPr>
+            <w:tcW w:w="2389" w:type="dxa"/>
+          </w:tcPr>
+          <w:p>
+            <w:pPr>
+              <w:jc w:val="center"/>
+              <w:rPr>
+                <w:rFonts w:ascii="Times New Roman" w:hAnsi="Times New Roman" w:cs="Times New Roman"/>
+                <w:sz w:val="24"/>
+                <w:szCs w:val="24"/>
+              </w:rPr>
+            </w:pPr>
+            <w:r>
+              <w:rPr>
+                <w:rFonts w:ascii="Times New Roman" w:hAnsi="Times New Roman" w:cs="Times New Roman"/>
+                <w:sz w:val="24"/>
+                <w:szCs w:val="24"/>
+              </w:rPr>
+              <w:t>378282246310005</w:t>
+            </w:r>
+          </w:p>
+        </w:tc>
+        <w:tc>
+          <w:tcPr>
+            <w:tcW w:w="2390" w:type="dxa"/>
+          </w:tcPr>
+          <w:p>
+            <w:pPr>
+              <w:jc w:val="center"/>
+              <w:rPr>
+                <w:rFonts w:ascii="Times New Roman" w:hAnsi="Times New Roman" w:cs="Times New Roman"/>
+                <w:sz w:val="24"/>
+                <w:szCs w:val="24"/>
+              </w:rPr>
+            </w:pPr>
+            <w:r>
+              <w:rPr>
+                <w:rFonts w:ascii="Times New Roman" w:hAnsi="Times New Roman" w:cs="Times New Roman"/>
+                <w:sz w:val="24"/>
+                <w:szCs w:val="24"/>
+              </w:rPr>
+              <w:t>01/2020</w:t>
+            </w:r>
+          </w:p>
+        </w:tc>
+        <w:tc>
+          <w:tcPr>
+            <w:tcW w:w="2390" w:type="dxa"/>
+          </w:tcPr>
+          <w:p>
+            <w:pPr>
+              <w:jc w:val="center"/>
+              <w:rPr>
+                <w:rFonts w:ascii="Times New Roman" w:hAnsi="Times New Roman" w:cs="Times New Roman"/>
+                <w:sz w:val="24"/>
+                <w:szCs w:val="24"/>
+              </w:rPr>
+            </w:pPr>
+            <w:r>
+              <w:rPr>
+                <w:rFonts w:ascii="Times New Roman" w:hAnsi="Times New Roman" w:cs="Times New Roman"/>
+                <w:sz w:val="24"/>
+                <w:szCs w:val="24"/>
+              </w:rPr>
+              <w:t>Expired</w:t>
+            </w:r>
+          </w:p>
+        </w:tc>
+      </w:tr>
+      <w:tr>
+        <w:trPr>
+          <w:trHeight w:val="71"/>
+        </w:trPr>
+        <w:tc>
+          <w:tcPr>
+            <w:tcW w:w="2389" w:type="dxa"/>
+          </w:tcPr>
+          <w:p>
+            <w:pPr>
+              <w:jc w:val="center"/>
+              <w:rPr>
+                <w:rFonts w:ascii="Times New Roman" w:hAnsi="Times New Roman" w:cs="Times New Roman"/>
+                <w:sz w:val="24"/>
+                <w:szCs w:val="24"/>
+              </w:rPr>
+            </w:pPr>
+            <w:r>
+              <w:rPr>
+                <w:rFonts w:ascii="Times New Roman" w:hAnsi="Times New Roman" w:cs="Times New Roman"/>
+                <w:sz w:val="24"/>
+                <w:szCs w:val="24"/>
+              </w:rPr>
+              <w:t>John Cena</w:t>
+            </w:r>
+          </w:p>
+        </w:tc>
+        <w:tc>
+          <w:tcPr>
+            <w:tcW w:w="2389" w:type="dxa"/>
+          </w:tcPr>
+          <w:p>
+            <w:pPr>
+              <w:jc w:val="center"/>
+              <w:rPr>
+                <w:rFonts w:ascii="Times New Roman" w:hAnsi="Times New Roman" w:cs="Times New Roman"/>
+                <w:sz w:val="24"/>
+                <w:szCs w:val="24"/>
+              </w:rPr>
+            </w:pPr>
+            <w:r>
+              <w:rPr>
+                <w:rFonts w:ascii="Times New Roman" w:hAnsi="Times New Roman" w:cs="Times New Roman"/>
+                <w:sz w:val="24"/>
+                <w:szCs w:val="24"/>
+              </w:rPr>
+              <w:t>371449635398431</w:t>
+            </w:r>
+          </w:p>
+        </w:tc>
+        <w:tc>
+          <w:tcPr>
+            <w:tcW w:w="2390" w:type="dxa"/>
+          </w:tcPr>
+          <w:p>
+            <w:pPr>
+              <w:jc w:val="center"/>
+              <w:rPr>
+                <w:rFonts w:ascii="Times New Roman" w:hAnsi="Times New Roman" w:cs="Times New Roman"/>
+                <w:sz w:val="24"/>
+                <w:szCs w:val="24"/>
+              </w:rPr>
+            </w:pPr>
+            <w:r>
+              <w:rPr>
+                <w:rFonts w:ascii="Times New Roman" w:hAnsi="Times New Roman" w:cs="Times New Roman"/>
+                <w:sz w:val="24"/>
+                <w:szCs w:val="24"/>
+              </w:rPr>
+              <w:t>02/2020</w:t>
+            </w:r>
+          </w:p>
+        </w:tc>
+        <w:tc>
+          <w:tcPr>
+            <w:tcW w:w="2390" w:type="dxa"/>
+          </w:tcPr>
+          <w:p>
+            <w:pPr>
+              <w:jc w:val="center"/>
+              <w:rPr>
+                <w:rFonts w:ascii="Times New Roman" w:hAnsi="Times New Roman" w:cs="Times New Roman"/>
+                <w:sz w:val="24"/>
+                <w:szCs w:val="24"/>
+              </w:rPr>
+            </w:pPr>
+            <w:r>
+              <w:rPr>
+                <w:rFonts w:ascii="Times New Roman" w:hAnsi="Times New Roman" w:cs="Times New Roman"/>
+                <w:sz w:val="24"/>
+                <w:szCs w:val="24"/>
+              </w:rPr>
+              <w:t>Expired</w:t>
+            </w:r>
+          </w:p>
+        </w:tc>
+      </w:tr>
+      <w:tr>
+        <w:trPr>
+          <w:gridAfter w:val="2"/>
+          <w:wAfter w:w="4780" w:type="dxa"/>
+        </w:trPr>
+        <w:tc>
+          <w:tcPr>
+            <w:tcW w:w="0" w:type="auto"/>
+            <w:hideMark/>
+          </w:tcPr>
+          <w:p>
+            <w:pPr>
+              <w:jc w:val="center"/>
+              <w:rPr>
+                <w:rFonts w:ascii="Times New Roman" w:hAnsi="Times New Roman" w:cs="Times New Roman"/>
+                <w:sz w:val="24"/>
+                <w:szCs w:val="24"/>
+              </w:rPr>
+            </w:pPr>
+          </w:p>
+        </w:tc>
+        <w:tc>
+          <w:tcPr>
+            <w:tcW w:w="0" w:type="auto"/>
+            <w:hideMark/>
+          </w:tcPr>
+          <w:p>
+            <w:pPr>
+              <w:jc w:val="center"/>
+              <w:rPr>
+                <w:rFonts w:ascii="Times New Roman" w:hAnsi="Times New Roman" w:cs="Times New Roman"/>
+                <w:sz w:val="24"/>
+                <w:szCs w:val="24"/>
+              </w:rPr>
+            </w:pPr>
+          </w:p>
+        </w:tc>
+      </w:tr>
+      <w:tr>
+        <w:trPr>
+          <w:trHeight w:val="71"/>
+        </w:trPr>
+        <w:tc>
+          <w:tcPr>
+            <w:tcW w:w="2389" w:type="dxa"/>
+          </w:tcPr>
+          <w:p>
+            <w:pPr>
+              <w:jc w:val="center"/>
+              <w:rPr>
+                <w:rFonts w:ascii="Times New Roman" w:hAnsi="Times New Roman" w:cs="Times New Roman"/>
+                <w:sz w:val="24"/>
+                <w:szCs w:val="24"/>
+              </w:rPr>
+            </w:pPr>
+            <w:r>
+              <w:rPr>
+                <w:rFonts w:ascii="Times New Roman" w:hAnsi="Times New Roman" w:cs="Times New Roman"/>
+                <w:sz w:val="24"/>
+                <w:szCs w:val="24"/>
+              </w:rPr>
+              <w:t xml:space="preserve">Katherine </w:t>
+            </w:r>
+            <w:proofErr w:type="spellStart"/>
+            <w:r>
+              <w:rPr>
+                <w:rFonts w:ascii="Times New Roman" w:hAnsi="Times New Roman" w:cs="Times New Roman"/>
+                <w:sz w:val="24"/>
+                <w:szCs w:val="24"/>
+              </w:rPr>
+              <w:t>Booher</w:t>
+            </w:r>
+            <w:proofErr w:type="spellEnd"/>
+          </w:p>
+        </w:tc>
+        <w:tc>
+          <w:tcPr>
+            <w:tcW w:w="2389" w:type="dxa"/>
+          </w:tcPr>
+          <w:p>
+            <w:pPr>
+              <w:jc w:val="center"/>
+              <w:rPr>
+                <w:rFonts w:ascii="Times New Roman" w:hAnsi="Times New Roman" w:cs="Times New Roman"/>
+                <w:sz w:val="24"/>
+                <w:szCs w:val="24"/>
+              </w:rPr>
+            </w:pPr>
+            <w:r>
+              <w:rPr>
+                <w:rFonts w:ascii="Times New Roman" w:hAnsi="Times New Roman" w:cs="Times New Roman"/>
+                <w:sz w:val="24"/>
+                <w:szCs w:val="24"/>
+              </w:rPr>
+              <w:t>378734493671000</w:t>
+            </w:r>
+          </w:p>
+        </w:tc>
+        <w:tc>
+          <w:tcPr>
+            <w:tcW w:w="2390" w:type="dxa"/>
+          </w:tcPr>
+          <w:p>
+            <w:pPr>
+              <w:jc w:val="center"/>
+              <w:rPr>
+                <w:rFonts w:ascii="Times New Roman" w:hAnsi="Times New Roman" w:cs="Times New Roman"/>
+                <w:sz w:val="24"/>
+                <w:szCs w:val="24"/>
+              </w:rPr>
+            </w:pPr>
+            <w:r>
+              <w:rPr>
+                <w:rFonts w:ascii="Times New Roman" w:hAnsi="Times New Roman" w:cs="Times New Roman"/>
+                <w:sz w:val="24"/>
+                <w:szCs w:val="24"/>
+              </w:rPr>
+              <w:t>04/2019</w:t>
+            </w:r>
+          </w:p>
+        </w:tc>
+        <w:tc>
+          <w:tcPr>
+            <w:tcW w:w="2390" w:type="dxa"/>
+          </w:tcPr>
+          <w:p>
+            <w:pPr>
+              <w:jc w:val="center"/>
+              <w:rPr>
+                <w:rFonts w:ascii="Times New Roman" w:hAnsi="Times New Roman" w:cs="Times New Roman"/>
+                <w:sz w:val="24"/>
+                <w:szCs w:val="24"/>
+              </w:rPr>
+            </w:pPr>
+            <w:r>
+              <w:rPr>
+                <w:rFonts w:ascii="Times New Roman" w:hAnsi="Times New Roman" w:cs="Times New Roman"/>
+                <w:sz w:val="24"/>
+                <w:szCs w:val="24"/>
+              </w:rPr>
+              <w:t>Expired</w:t>
+            </w:r>
+          </w:p>
+        </w:tc>
+      </w:tr>
+      <w:tr>
+        <w:trPr>
+          <w:trHeight w:val="71"/>
+        </w:trPr>
+        <w:tc>
+          <w:tcPr>
+            <w:tcW w:w="2389" w:type="dxa"/>
+          </w:tcPr>
+          <w:p>
+            <w:pPr>
+              <w:jc w:val="center"/>
+              <w:rPr>
+                <w:rFonts w:ascii="Times New Roman" w:hAnsi="Times New Roman" w:cs="Times New Roman"/>
+                <w:sz w:val="24"/>
+                <w:szCs w:val="24"/>
+              </w:rPr>
+            </w:pPr>
+            <w:r>
+              <w:rPr>
+                <w:rFonts w:ascii="Times New Roman" w:hAnsi="Times New Roman" w:cs="Times New Roman"/>
+                <w:sz w:val="24"/>
+                <w:szCs w:val="24"/>
+              </w:rPr>
+              <w:t>Justin Timberlake</w:t>
+            </w:r>
+          </w:p>
+        </w:tc>
+        <w:tc>
+          <w:tcPr>
+            <w:tcW w:w="2389" w:type="dxa"/>
+          </w:tcPr>
+          <w:p>
+            <w:pPr>
+              <w:jc w:val="center"/>
+              <w:rPr>
+                <w:rFonts w:ascii="Times New Roman" w:hAnsi="Times New Roman" w:cs="Times New Roman"/>
+                <w:sz w:val="24"/>
+                <w:szCs w:val="24"/>
+              </w:rPr>
+            </w:pPr>
+            <w:r>
+              <w:rPr>
+                <w:rFonts w:ascii="Times New Roman" w:eastAsia="Times New Roman" w:hAnsi="Times New Roman" w:cs="Times New Roman"/>
+                <w:sz w:val="24"/>
+                <w:szCs w:val="24"/>
+              </w:rPr>
+              <w:t>9</w:t>
+            </w:r>
+            <w:r>
+              <w:rPr>
+                <w:rFonts w:ascii="Times New Roman" w:eastAsia="Times New Roman" w:hAnsi="Times New Roman" w:cs="Times New Roman"/>
+                <w:sz w:val="24"/>
+                <w:szCs w:val="24"/>
+              </w:rPr>
+              <w:t>610591081018250</w:t>
+            </w:r>
+          </w:p>
+        </w:tc>
+        <w:tc>
+          <w:tcPr>
+            <w:tcW w:w="2390" w:type="dxa"/>
+          </w:tcPr>
+          <w:p>
+            <w:pPr>
+              <w:jc w:val="center"/>
+              <w:rPr>
+                <w:rFonts w:ascii="Times New Roman" w:hAnsi="Times New Roman" w:cs="Times New Roman"/>
+                <w:sz w:val="24"/>
+                <w:szCs w:val="24"/>
+              </w:rPr>
+            </w:pPr>
+            <w:r>
+              <w:rPr>
+                <w:rFonts w:ascii="Times New Roman" w:hAnsi="Times New Roman" w:cs="Times New Roman"/>
+                <w:sz w:val="24"/>
+                <w:szCs w:val="24"/>
+              </w:rPr>
+              <w:t>12/2021</w:t>
+            </w:r>
+          </w:p>
+        </w:tc>
+        <w:tc>
+          <w:tcPr>
+            <w:tcW w:w="2390" w:type="dxa"/>
+          </w:tcPr>
+          <w:p>
+            <w:pPr>
+              <w:jc w:val="center"/>
+              <w:rPr>
+                <w:rFonts w:ascii="Times New Roman" w:hAnsi="Times New Roman" w:cs="Times New Roman"/>
+                <w:sz w:val="24"/>
+                <w:szCs w:val="24"/>
+              </w:rPr>
+            </w:pPr>
+            <w:r>
+              <w:rPr>
+                <w:rFonts w:ascii="Times New Roman" w:hAnsi="Times New Roman" w:cs="Times New Roman"/>
+                <w:sz w:val="24"/>
+                <w:szCs w:val="24"/>
+              </w:rPr>
+              <w:t>Invalid</w:t>
+            </w:r>
+          </w:p>
+        </w:tc>
+      </w:tr>
+      <w:tr>
+        <w:trPr>
+          <w:gridAfter w:val="2"/>
+          <w:wAfter w:w="4780" w:type="dxa"/>
+        </w:trPr>
+        <w:tc>
+          <w:tcPr>
+            <w:tcW w:w="0" w:type="auto"/>
+            <w:hideMark/>
+          </w:tcPr>
+          <w:p>
+            <w:pPr>
+              <w:jc w:val="center"/>
+              <w:rPr>
+                <w:rFonts w:ascii="Times New Roman" w:eastAsia="Times New Roman" w:hAnsi="Times New Roman" w:cs="Times New Roman"/>
+                <w:sz w:val="24"/>
+                <w:szCs w:val="24"/>
+              </w:rPr>
+            </w:pPr>
+          </w:p>
+        </w:tc>
+        <w:tc>
+          <w:tcPr>
+            <w:tcW w:w="0" w:type="auto"/>
+            <w:hideMark/>
+          </w:tcPr>
+          <w:p>
+            <w:pPr>
+              <w:spacing w:before="100" w:beforeAutospacing="1" w:after="100" w:afterAutospacing="1"/>
+              <w:jc w:val="center"/>
+              <w:rPr>
+                <w:rFonts w:ascii="Times New Roman" w:eastAsia="Times New Roman" w:hAnsi="Times New Roman" w:cs="Times New Roman"/>
+                <w:sz w:val="24"/>
+                <w:szCs w:val="24"/>
+              </w:rPr>
+            </w:pPr>
+          </w:p>
+        </w:tc>
+      </w:tr>
+      <w:tr>
+        <w:trPr>
+          <w:trHeight w:val="71"/>
+        </w:trPr>
+        <w:tc>
+          <w:tcPr>
+            <w:tcW w:w="2389" w:type="dxa"/>
+          </w:tcPr>
+          <w:p>
+            <w:pPr>
+              <w:jc w:val="center"/>
+              <w:rPr>
+                <w:rFonts w:ascii="Times New Roman" w:hAnsi="Times New Roman" w:cs="Times New Roman"/>
+                <w:sz w:val="24"/>
+                <w:szCs w:val="24"/>
+              </w:rPr>
+            </w:pPr>
+            <w:r>
+              <w:rPr>
+                <w:rFonts w:ascii="Times New Roman" w:hAnsi="Times New Roman" w:cs="Times New Roman"/>
+                <w:sz w:val="24"/>
+                <w:szCs w:val="24"/>
+              </w:rPr>
+              <w:t xml:space="preserve">Krikor </w:t>
+            </w:r>
+            <w:proofErr w:type="spellStart"/>
+            <w:r>
+              <w:rPr>
+                <w:rFonts w:ascii="Times New Roman" w:hAnsi="Times New Roman" w:cs="Times New Roman"/>
+                <w:sz w:val="24"/>
+                <w:szCs w:val="24"/>
+              </w:rPr>
+              <w:t>Faddey</w:t>
+            </w:r>
+            <w:proofErr w:type="spellEnd"/>
+          </w:p>
+        </w:tc>
+        <w:tc>
+          <w:tcPr>
+            <w:tcW w:w="2389" w:type="dxa"/>
+          </w:tcPr>
+          <w:p>
+            <w:pPr>
+              <w:jc w:val="center"/>
+              <w:rPr>
+                <w:rFonts w:ascii="Times New Roman" w:hAnsi="Times New Roman" w:cs="Times New Roman"/>
+                <w:sz w:val="24"/>
+                <w:szCs w:val="24"/>
+              </w:rPr>
+            </w:pPr>
+            <w:r>
+              <w:rPr>
+                <w:rFonts w:ascii="Times New Roman" w:hAnsi="Times New Roman" w:cs="Times New Roman"/>
+                <w:sz w:val="24"/>
+                <w:szCs w:val="24"/>
+              </w:rPr>
+              <w:t>6011111111111117</w:t>
+            </w:r>
+          </w:p>
+        </w:tc>
+        <w:tc>
+          <w:tcPr>
+            <w:tcW w:w="2390" w:type="dxa"/>
+          </w:tcPr>
+          <w:p>
+            <w:pPr>
+              <w:jc w:val="center"/>
+              <w:rPr>
+                <w:rFonts w:ascii="Times New Roman" w:hAnsi="Times New Roman" w:cs="Times New Roman"/>
+                <w:sz w:val="24"/>
+                <w:szCs w:val="24"/>
+              </w:rPr>
+            </w:pPr>
+            <w:r>
+              <w:rPr>
+                <w:rFonts w:ascii="Times New Roman" w:hAnsi="Times New Roman" w:cs="Times New Roman"/>
+                <w:sz w:val="24"/>
+                <w:szCs w:val="24"/>
+              </w:rPr>
+              <w:t>04/2023</w:t>
+            </w:r>
+          </w:p>
+        </w:tc>
+        <w:tc>
+          <w:tcPr>
+            <w:tcW w:w="2390" w:type="dxa"/>
+          </w:tcPr>
+          <w:p>
+            <w:pPr>
+              <w:jc w:val="center"/>
+              <w:rPr>
+                <w:rFonts w:ascii="Times New Roman" w:hAnsi="Times New Roman" w:cs="Times New Roman"/>
+                <w:sz w:val="24"/>
+                <w:szCs w:val="24"/>
+              </w:rPr>
+            </w:pPr>
+            <w:r>
+              <w:rPr>
+                <w:rFonts w:ascii="Times New Roman" w:hAnsi="Times New Roman" w:cs="Times New Roman"/>
+                <w:sz w:val="24"/>
+                <w:szCs w:val="24"/>
+              </w:rPr>
+              <w:t>Valid</w:t>
+            </w:r>
+          </w:p>
+        </w:tc>
+      </w:tr>
+      <w:tr>
+        <w:trPr>
+          <w:trHeight w:val="291"/>
+        </w:trPr>
+        <w:tc>
+          <w:tcPr>
+            <w:tcW w:w="2389" w:type="dxa"/>
+          </w:tcPr>
+          <w:p>
+            <w:pPr>
+              <w:jc w:val="center"/>
+              <w:rPr>
+                <w:rFonts w:ascii="Times New Roman" w:hAnsi="Times New Roman" w:cs="Times New Roman"/>
+                <w:sz w:val="24"/>
+                <w:szCs w:val="24"/>
+              </w:rPr>
+            </w:pPr>
+            <w:proofErr w:type="spellStart"/>
+            <w:r>
+              <w:rPr>
+                <w:rFonts w:ascii="Times New Roman" w:hAnsi="Times New Roman" w:cs="Times New Roman"/>
+                <w:sz w:val="24"/>
+                <w:szCs w:val="24"/>
+              </w:rPr>
+              <w:t>Dmittrii</w:t>
+            </w:r>
+            <w:proofErr w:type="spellEnd"/>
+            <w:r>
+              <w:rPr>
+                <w:rFonts w:ascii="Times New Roman" w:hAnsi="Times New Roman" w:cs="Times New Roman"/>
+                <w:sz w:val="24"/>
+                <w:szCs w:val="24"/>
+              </w:rPr>
+              <w:t xml:space="preserve"> Sasha</w:t>
+            </w:r>
+          </w:p>
+        </w:tc>
+        <w:tc>
+          <w:tcPr>
+            <w:tcW w:w="2389" w:type="dxa"/>
+          </w:tcPr>
+          <w:p>
+            <w:pPr>
+              <w:jc w:val="center"/>
+              <w:rPr>
+                <w:rFonts w:ascii="Times New Roman" w:hAnsi="Times New Roman" w:cs="Times New Roman"/>
+                <w:sz w:val="24"/>
+                <w:szCs w:val="24"/>
+              </w:rPr>
+            </w:pPr>
+            <w:r>
+              <w:rPr>
+                <w:rFonts w:ascii="Times New Roman" w:hAnsi="Times New Roman" w:cs="Times New Roman"/>
+                <w:sz w:val="24"/>
+                <w:szCs w:val="24"/>
+              </w:rPr>
+              <w:t>6011000990139424</w:t>
+            </w:r>
+          </w:p>
+        </w:tc>
+        <w:tc>
+          <w:tcPr>
+            <w:tcW w:w="2390" w:type="dxa"/>
+          </w:tcPr>
+          <w:p>
+            <w:pPr>
+              <w:jc w:val="center"/>
+              <w:rPr>
+                <w:rFonts w:ascii="Times New Roman" w:hAnsi="Times New Roman" w:cs="Times New Roman"/>
+                <w:sz w:val="24"/>
+                <w:szCs w:val="24"/>
+              </w:rPr>
+            </w:pPr>
+            <w:r>
+              <w:rPr>
+                <w:rFonts w:ascii="Times New Roman" w:hAnsi="Times New Roman" w:cs="Times New Roman"/>
+                <w:sz w:val="24"/>
+                <w:szCs w:val="24"/>
+              </w:rPr>
+              <w:t>05/2022</w:t>
+            </w:r>
+          </w:p>
+        </w:tc>
+        <w:tc>
+          <w:tcPr>
+            <w:tcW w:w="2390" w:type="dxa"/>
+          </w:tcPr>
+          <w:p>
+            <w:pPr>
+              <w:jc w:val="center"/>
+              <w:rPr>
+                <w:rFonts w:ascii="Times New Roman" w:hAnsi="Times New Roman" w:cs="Times New Roman"/>
+                <w:sz w:val="24"/>
+                <w:szCs w:val="24"/>
+              </w:rPr>
+            </w:pPr>
+            <w:r>
+              <w:rPr>
+                <w:rFonts w:ascii="Times New Roman" w:hAnsi="Times New Roman" w:cs="Times New Roman"/>
+                <w:sz w:val="24"/>
+                <w:szCs w:val="24"/>
+              </w:rPr>
+              <w:t>Valid</w:t>
+            </w:r>
+          </w:p>
+        </w:tc>
+      </w:tr>
+      <w:tr>
+        <w:trPr>
+          <w:trHeight w:val="308"/>
+        </w:trPr>
+        <w:tc>
+          <w:tcPr>
+            <w:tcW w:w="2389" w:type="dxa"/>
+          </w:tcPr>
+          <w:p>
+            <w:pPr>
+              <w:jc w:val="center"/>
+              <w:rPr>
+                <w:rFonts w:ascii="Times New Roman" w:hAnsi="Times New Roman" w:cs="Times New Roman"/>
+                <w:sz w:val="24"/>
+                <w:szCs w:val="24"/>
+              </w:rPr>
+            </w:pPr>
+            <w:proofErr w:type="spellStart"/>
+            <w:r>
+              <w:rPr>
+                <w:rFonts w:ascii="Times New Roman" w:hAnsi="Times New Roman" w:cs="Times New Roman"/>
+                <w:sz w:val="24"/>
+                <w:szCs w:val="24"/>
+              </w:rPr>
+              <w:t>Leonty</w:t>
+            </w:r>
+            <w:proofErr w:type="spellEnd"/>
+            <w:r>
+              <w:rPr>
+                <w:rFonts w:ascii="Times New Roman" w:hAnsi="Times New Roman" w:cs="Times New Roman"/>
+                <w:sz w:val="24"/>
+                <w:szCs w:val="24"/>
+              </w:rPr>
+              <w:t xml:space="preserve"> Natali</w:t>
+            </w:r>
+          </w:p>
+        </w:tc>
+        <w:tc>
+          <w:tcPr>
+            <w:tcW w:w="2389" w:type="dxa"/>
+          </w:tcPr>
+          <w:p>
+            <w:pPr>
+              <w:jc w:val="center"/>
+              <w:rPr>
+                <w:rFonts w:ascii="Times New Roman" w:hAnsi="Times New Roman" w:cs="Times New Roman"/>
+                <w:sz w:val="24"/>
+                <w:szCs w:val="24"/>
+              </w:rPr>
+            </w:pPr>
+            <w:r>
+              <w:rPr>
+                <w:rFonts w:ascii="Times New Roman" w:hAnsi="Times New Roman" w:cs="Times New Roman"/>
+                <w:sz w:val="24"/>
+                <w:szCs w:val="24"/>
+              </w:rPr>
+              <w:t>5425233430109903</w:t>
+            </w:r>
+          </w:p>
+        </w:tc>
+        <w:tc>
+          <w:tcPr>
+            <w:tcW w:w="2390" w:type="dxa"/>
+          </w:tcPr>
+          <w:p>
+            <w:pPr>
+              <w:jc w:val="center"/>
+              <w:rPr>
+                <w:rFonts w:ascii="Times New Roman" w:hAnsi="Times New Roman" w:cs="Times New Roman"/>
+                <w:sz w:val="24"/>
+                <w:szCs w:val="24"/>
+              </w:rPr>
+            </w:pPr>
+            <w:r>
+              <w:rPr>
+                <w:rFonts w:ascii="Times New Roman" w:hAnsi="Times New Roman" w:cs="Times New Roman"/>
+                <w:sz w:val="24"/>
+                <w:szCs w:val="24"/>
+              </w:rPr>
+              <w:t>04/2023</w:t>
+            </w:r>
+          </w:p>
+        </w:tc>
+        <w:tc>
+          <w:tcPr>
+            <w:tcW w:w="2390" w:type="dxa"/>
+          </w:tcPr>
+          <w:p>
+            <w:pPr>
+              <w:jc w:val="center"/>
+              <w:rPr>
+                <w:rFonts w:ascii="Times New Roman" w:hAnsi="Times New Roman" w:cs="Times New Roman"/>
+                <w:sz w:val="24"/>
+                <w:szCs w:val="24"/>
+              </w:rPr>
+            </w:pPr>
+            <w:r>
+              <w:rPr>
+                <w:rFonts w:ascii="Times New Roman" w:hAnsi="Times New Roman" w:cs="Times New Roman"/>
+                <w:sz w:val="24"/>
+                <w:szCs w:val="24"/>
+              </w:rPr>
+              <w:t>Invalid</w:t>
+            </w:r>
+          </w:p>
+        </w:tc>
+      </w:tr>
+      <w:tr>
+        <w:trPr>
+          <w:trHeight w:val="291"/>
+        </w:trPr>
+        <w:tc>
+          <w:tcPr>
+            <w:tcW w:w="2389" w:type="dxa"/>
+          </w:tcPr>
+          <w:p>
+            <w:pPr>
+              <w:jc w:val="center"/>
+              <w:rPr>
+                <w:rFonts w:ascii="Times New Roman" w:hAnsi="Times New Roman" w:cs="Times New Roman"/>
+                <w:sz w:val="24"/>
+                <w:szCs w:val="24"/>
+              </w:rPr>
+            </w:pPr>
+            <w:r>
+              <w:rPr>
+                <w:rFonts w:ascii="Times New Roman" w:hAnsi="Times New Roman" w:cs="Times New Roman"/>
+                <w:sz w:val="24"/>
+                <w:szCs w:val="24"/>
+              </w:rPr>
+              <w:t>Polina Lazar</w:t>
+            </w:r>
+          </w:p>
+        </w:tc>
+        <w:tc>
+          <w:tcPr>
+            <w:tcW w:w="2389" w:type="dxa"/>
+          </w:tcPr>
+          <w:p>
+            <w:pPr>
+              <w:jc w:val="center"/>
+              <w:rPr>
+                <w:rFonts w:ascii="Times New Roman" w:hAnsi="Times New Roman" w:cs="Times New Roman"/>
+                <w:sz w:val="24"/>
+                <w:szCs w:val="24"/>
+              </w:rPr>
+            </w:pPr>
+            <w:r>
+              <w:rPr>
+                <w:rFonts w:ascii="Times New Roman" w:hAnsi="Times New Roman" w:cs="Times New Roman"/>
+                <w:sz w:val="24"/>
+                <w:szCs w:val="24"/>
+              </w:rPr>
+              <w:t>4917484589897107</w:t>
+            </w:r>
+          </w:p>
+        </w:tc>
+        <w:tc>
+          <w:tcPr>
+            <w:tcW w:w="2390" w:type="dxa"/>
+          </w:tcPr>
+          <w:p>
+            <w:pPr>
+              <w:jc w:val="center"/>
+              <w:rPr>
+                <w:rFonts w:ascii="Times New Roman" w:hAnsi="Times New Roman" w:cs="Times New Roman"/>
+                <w:sz w:val="24"/>
+                <w:szCs w:val="24"/>
+              </w:rPr>
+            </w:pPr>
+            <w:r>
+              <w:rPr>
+                <w:rFonts w:ascii="Times New Roman" w:hAnsi="Times New Roman" w:cs="Times New Roman"/>
+                <w:sz w:val="24"/>
+                <w:szCs w:val="24"/>
+              </w:rPr>
+              <w:t>05/2025</w:t>
+            </w:r>
+          </w:p>
+        </w:tc>
+        <w:tc>
+          <w:tcPr>
+            <w:tcW w:w="2390" w:type="dxa"/>
+          </w:tcPr>
+          <w:p>
+            <w:pPr>
+              <w:jc w:val="center"/>
+              <w:rPr>
+                <w:rFonts w:ascii="Times New Roman" w:hAnsi="Times New Roman" w:cs="Times New Roman"/>
+                <w:sz w:val="24"/>
+                <w:szCs w:val="24"/>
+              </w:rPr>
+            </w:pPr>
+            <w:r>
+              <w:rPr>
+                <w:rFonts w:ascii="Times New Roman" w:hAnsi="Times New Roman" w:cs="Times New Roman"/>
+                <w:sz w:val="24"/>
+                <w:szCs w:val="24"/>
+              </w:rPr>
+              <w:t>Invalid</w:t>
+            </w:r>
+          </w:p>
+        </w:tc>
+      </w:tr>
+    </w:tbl>
+    <w:p>
+      <w:pPr>
+        <w:spacing w:after="0" w:line="240" w:lineRule="auto"/>
+        <w:rPr>
+          <w:rFonts w:ascii="Times New Roman" w:hAnsi="Times New Roman" w:cs="Times New Roman"/>
+          <w:sz w:val="24"/>
+          <w:szCs w:val="24"/>
+        </w:rPr>
+      </w:pPr>
+    </w:p>
+    <w:p>
+      <w:pPr>
+        <w:spacing w:after="0" w:line="240" w:lineRule="auto"/>
+        <w:rPr>
+          <w:rFonts w:ascii="Times New Roman" w:hAnsi="Times New Roman" w:cs="Times New Roman"/>
+          <w:b/>
+          <w:bCs/>
+          <w:sz w:val="24"/>
+          <w:szCs w:val="24"/>
+        </w:rPr>
+      </w:pPr>
+      <w:r>
+        <w:rPr>
+          <w:rFonts w:ascii="Times New Roman" w:hAnsi="Times New Roman" w:cs="Times New Roman"/>
+          <w:b/>
+          <w:bCs/>
+          <w:sz w:val="24"/>
+          <w:szCs w:val="24"/>
+        </w:rPr>
+        <w:t>Test Case #11</w:t>
+      </w:r>
+    </w:p>
+    <w:p>
+      <w:pPr>
+        <w:spacing w:after="0" w:line="240" w:lineRule="auto"/>
+        <w:rPr>
+          <w:rFonts w:ascii="Times New Roman" w:hAnsi="Times New Roman" w:cs="Times New Roman"/>
+          <w:b/>
+          <w:bCs/>
+          <w:sz w:val="24"/>
+          <w:szCs w:val="24"/>
+        </w:rPr>
+      </w:pPr>
+    </w:p>
+    <w:p>
+      <w:pPr>
+        <w:tabs>
+          <w:tab w:val="left" w:pos="502"/>
+        </w:tabs>
+        <w:spacing w:after="0" w:line="240" w:lineRule="auto"/>
+        <w:rPr>
+          <w:rFonts w:ascii="Times New Roman" w:hAnsi="Times New Roman" w:cs="Times New Roman"/>
+          <w:sz w:val="24"/>
+          <w:szCs w:val="24"/>
+        </w:rPr>
+      </w:pPr>
+      <w:r>
+        <w:rPr>
+          <w:rFonts w:ascii="Times New Roman" w:hAnsi="Times New Roman" w:cs="Times New Roman"/>
+          <w:sz w:val="24"/>
+          <w:szCs w:val="24"/>
+        </w:rPr>
+        <w:t xml:space="preserve">Attempt to remove a credit card that isn’t in the list using </w:t>
+      </w:r>
+      <w:proofErr w:type="spellStart"/>
+      <w:proofErr w:type="gramStart"/>
+      <w:r>
+        <w:rPr>
+          <w:rFonts w:ascii="Times New Roman" w:hAnsi="Times New Roman" w:cs="Times New Roman"/>
+          <w:sz w:val="24"/>
+          <w:szCs w:val="24"/>
+        </w:rPr>
+        <w:t>removeCard</w:t>
+      </w:r>
+      <w:proofErr w:type="spellEnd"/>
+      <w:r>
+        <w:rPr>
+          <w:rFonts w:ascii="Times New Roman" w:hAnsi="Times New Roman" w:cs="Times New Roman"/>
+          <w:sz w:val="24"/>
+          <w:szCs w:val="24"/>
+        </w:rPr>
+        <w:t>(</w:t>
+      </w:r>
+      <w:proofErr w:type="gramEnd"/>
+      <w:r>
+        <w:rPr>
+          <w:rFonts w:ascii="Times New Roman" w:hAnsi="Times New Roman" w:cs="Times New Roman"/>
+          <w:sz w:val="24"/>
+          <w:szCs w:val="24"/>
+        </w:rPr>
+        <w:t>) method</w:t>
+      </w:r>
+    </w:p>
+    <w:p>
+      <w:pPr>
+        <w:tabs>
+          <w:tab w:val="left" w:pos="502"/>
+        </w:tabs>
+        <w:spacing w:after="0" w:line="240" w:lineRule="auto"/>
+        <w:rPr>
+          <w:rFonts w:ascii="Times New Roman" w:hAnsi="Times New Roman" w:cs="Times New Roman"/>
+          <w:sz w:val="24"/>
+          <w:szCs w:val="24"/>
+        </w:rPr>
+      </w:pPr>
+    </w:p>
+    <w:p>
+      <w:pPr>
+        <w:tabs>
+          <w:tab w:val="left" w:pos="502"/>
+        </w:tabs>
+        <w:spacing w:after="0" w:line="240" w:lineRule="auto"/>
+        <w:rPr>
+          <w:rFonts w:ascii="Times New Roman" w:hAnsi="Times New Roman" w:cs="Times New Roman"/>
+          <w:sz w:val="24"/>
+          <w:szCs w:val="24"/>
+        </w:rPr>
+      </w:pPr>
+      <w:r>
+        <w:rPr>
+          <w:rFonts w:ascii="Times New Roman" w:hAnsi="Times New Roman" w:cs="Times New Roman"/>
+          <w:sz w:val="24"/>
+          <w:szCs w:val="24"/>
+        </w:rPr>
+        <w:t xml:space="preserve">Expected results: No error should be thrown, just don’t remove anything and display a prompt </w:t>
+      </w:r>
+    </w:p>
+    <w:p>
+      <w:pPr>
+        <w:tabs>
+          <w:tab w:val="left" w:pos="502"/>
+        </w:tabs>
+        <w:spacing w:after="0" w:line="240" w:lineRule="auto"/>
+        <w:rPr>
+          <w:rFonts w:ascii="Times New Roman" w:hAnsi="Times New Roman" w:cs="Times New Roman"/>
+          <w:sz w:val="24"/>
+          <w:szCs w:val="24"/>
+        </w:rPr>
+      </w:pPr>
+    </w:p>
+    <w:p>
+      <w:pPr>
+        <w:tabs>
+          <w:tab w:val="left" w:pos="502"/>
+        </w:tabs>
+        <w:spacing w:after="0" w:line="240" w:lineRule="auto"/>
+        <w:rPr>
+          <w:rFonts w:ascii="Times New Roman" w:hAnsi="Times New Roman" w:cs="Times New Roman"/>
+          <w:b/>
+          <w:bCs/>
+          <w:sz w:val="24"/>
+          <w:szCs w:val="24"/>
+        </w:rPr>
+      </w:pPr>
+      <w:r>
+        <w:rPr>
+          <w:rFonts w:ascii="Times New Roman" w:hAnsi="Times New Roman" w:cs="Times New Roman"/>
+          <w:b/>
+          <w:bCs/>
+          <w:sz w:val="24"/>
+          <w:szCs w:val="24"/>
+        </w:rPr>
+        <w:t>Test Case #12</w:t>
+      </w:r>
+    </w:p>
+    <w:p>
+      <w:pPr>
+        <w:spacing w:after="0" w:line="240" w:lineRule="auto"/>
+        <w:rPr>
+          <w:rFonts w:ascii="Times New Roman" w:hAnsi="Times New Roman" w:cs="Times New Roman"/>
+          <w:sz w:val="24"/>
+          <w:szCs w:val="24"/>
+        </w:rPr>
+      </w:pPr>
+    </w:p>
+    <w:p>
+      <w:pPr>
+        <w:spacing w:after="0" w:line="240" w:lineRule="auto"/>
+        <w:rPr>
+          <w:rFonts w:ascii="Times New Roman" w:hAnsi="Times New Roman" w:cs="Times New Roman"/>
+          <w:sz w:val="24"/>
+          <w:szCs w:val="24"/>
+        </w:rPr>
+      </w:pPr>
+      <w:r>
+        <w:rPr>
+          <w:rFonts w:ascii="Times New Roman" w:hAnsi="Times New Roman" w:cs="Times New Roman"/>
+          <w:sz w:val="24"/>
+          <w:szCs w:val="24"/>
+        </w:rPr>
+        <w:t>Attempt to retrieve a card from an index that isn’t in the list</w:t>
+      </w:r>
+    </w:p>
+    <w:p>
+      <w:pPr>
+        <w:spacing w:after="0" w:line="240" w:lineRule="auto"/>
+        <w:rPr>
+          <w:rFonts w:ascii="Times New Roman" w:hAnsi="Times New Roman" w:cs="Times New Roman"/>
+          <w:sz w:val="24"/>
+          <w:szCs w:val="24"/>
+        </w:rPr>
+      </w:pPr>
+    </w:p>
+    <w:p>
+      <w:pPr>
+        <w:spacing w:after="0" w:line="240" w:lineRule="auto"/>
+        <w:ind w:left="720" w:hanging="720"/>
+        <w:rPr>
+          <w:rFonts w:ascii="Times New Roman" w:hAnsi="Times New Roman" w:cs="Times New Roman"/>
+          <w:sz w:val="24"/>
+          <w:szCs w:val="24"/>
+        </w:rPr>
+      </w:pPr>
+      <w:r>
+        <w:rPr>
+          <w:rFonts w:ascii="Times New Roman" w:hAnsi="Times New Roman" w:cs="Times New Roman"/>
+          <w:sz w:val="24"/>
+          <w:szCs w:val="24"/>
+        </w:rPr>
+        <w:t>Expected results: No error should be thrown, just don’t retrieve a card and display a prompt saying that no card was able to be accessed</w:t>
+      </w:r>
+    </w:p>
+    <w:p>
+      <w:pPr>
+        <w:spacing w:after="0" w:line="240" w:lineRule="auto"/>
+        <w:ind w:left="720" w:hanging="720"/>
+        <w:rPr>
+          <w:rFonts w:ascii="Times New Roman" w:hAnsi="Times New Roman" w:cs="Times New Roman"/>
+          <w:sz w:val="24"/>
+          <w:szCs w:val="24"/>
+        </w:rPr>
+      </w:pPr>
+    </w:p>
+    <w:p>
+      <w:pPr>
+        <w:spacing w:after="0" w:line="240" w:lineRule="auto"/>
+        <w:ind w:left="720" w:hanging="720"/>
+        <w:rPr>
+          <w:rFonts w:ascii="Times New Roman" w:hAnsi="Times New Roman" w:cs="Times New Roman"/>
+          <w:sz w:val="24"/>
+          <w:szCs w:val="24"/>
+        </w:rPr>
+      </w:pPr>
+    </w:p>
+    <w:p>
+      <w:pPr>
+        <w:spacing w:after="0" w:line="240" w:lineRule="auto"/>
+        <w:ind w:left="720" w:hanging="720"/>
+        <w:rPr>
+          <w:rFonts w:ascii="Times New Roman" w:hAnsi="Times New Roman" w:cs="Times New Roman"/>
+          <w:b/>
+          <w:bCs/>
+          <w:sz w:val="24"/>
+          <w:szCs w:val="24"/>
+        </w:rPr>
+      </w:pPr>
+      <w:r>
+        <w:rPr>
+          <w:rFonts w:ascii="Times New Roman" w:hAnsi="Times New Roman" w:cs="Times New Roman"/>
+          <w:b/>
+          <w:bCs/>
+          <w:sz w:val="24"/>
+          <w:szCs w:val="24"/>
+        </w:rPr>
+        <w:t>Test Case #13</w:t>
+      </w:r>
+    </w:p>
+    <w:p>
+      <w:pPr>
+        <w:spacing w:after="0" w:line="240" w:lineRule="auto"/>
+        <w:ind w:left="720" w:hanging="720"/>
+        <w:rPr>
+          <w:rFonts w:ascii="Times New Roman" w:hAnsi="Times New Roman" w:cs="Times New Roman"/>
+          <w:b/>
+          <w:bCs/>
+          <w:sz w:val="24"/>
+          <w:szCs w:val="24"/>
+        </w:rPr>
+      </w:pPr>
+    </w:p>
+    <w:p>
+      <w:pPr>
+        <w:spacing w:after="0" w:line="240" w:lineRule="auto"/>
+        <w:rPr>
+          <w:rFonts w:ascii="Times New Roman" w:hAnsi="Times New Roman" w:cs="Times New Roman"/>
+          <w:sz w:val="24"/>
+          <w:szCs w:val="24"/>
+        </w:rPr>
+      </w:pPr>
+      <w:r>
+        <w:rPr>
+          <w:rFonts w:ascii="Times New Roman" w:hAnsi="Times New Roman" w:cs="Times New Roman"/>
+          <w:sz w:val="24"/>
+          <w:szCs w:val="24"/>
+        </w:rPr>
+        <w:t xml:space="preserve">Attempt to retrieve a card </w:t>
+      </w:r>
+      <w:r>
+        <w:rPr>
+          <w:rFonts w:ascii="Times New Roman" w:hAnsi="Times New Roman" w:cs="Times New Roman"/>
+          <w:sz w:val="24"/>
+          <w:szCs w:val="24"/>
+        </w:rPr>
+        <w:t>by name</w:t>
+      </w:r>
+      <w:r>
+        <w:rPr>
+          <w:rFonts w:ascii="Times New Roman" w:hAnsi="Times New Roman" w:cs="Times New Roman"/>
+          <w:sz w:val="24"/>
+          <w:szCs w:val="24"/>
+        </w:rPr>
+        <w:t xml:space="preserve"> that isn’t in the list</w:t>
+      </w:r>
+    </w:p>
+    <w:p>
+      <w:pPr>
+        <w:spacing w:after="0" w:line="240" w:lineRule="auto"/>
+        <w:ind w:left="720" w:hanging="720"/>
+        <w:rPr>
+          <w:rFonts w:ascii="Times New Roman" w:hAnsi="Times New Roman" w:cs="Times New Roman"/>
+          <w:sz w:val="24"/>
+          <w:szCs w:val="24"/>
+        </w:rPr>
+      </w:pPr>
+      <w:r>
+        <w:rPr>
+          <w:rFonts w:ascii="Times New Roman" w:hAnsi="Times New Roman" w:cs="Times New Roman"/>
+          <w:sz w:val="24"/>
+          <w:szCs w:val="24"/>
+        </w:rPr>
+        <w:t>Expected results: No error should be thrown, just don’t retrieve a card and display a prompt saying that no card was able to be accessed</w:t>
+      </w:r>
+    </w:p>
+    <w:p>
+      <w:pPr>
+        <w:spacing w:after="0" w:line="240" w:lineRule="auto"/>
+        <w:rPr>
+          <w:rFonts w:ascii="Times New Roman" w:hAnsi="Times New Roman" w:cs="Times New Roman"/>
+          <w:sz w:val="24"/>
+          <w:szCs w:val="24"/>
+        </w:rPr>
+      </w:pPr>
+    </w:p>
+    <w:p>
+      <w:pPr>
+        <w:spacing w:after="0" w:line="240" w:lineRule="auto"/>
+        <w:rPr>
+          <w:rFonts w:ascii="Times New Roman" w:hAnsi="Times New Roman" w:cs="Times New Roman"/>
+          <w:b/>
+          <w:bCs/>
+          <w:sz w:val="24"/>
+          <w:szCs w:val="24"/>
+        </w:rPr>
+      </w:pPr>
+      <w:r>
+        <w:rPr>
+          <w:rFonts w:ascii="Times New Roman" w:hAnsi="Times New Roman" w:cs="Times New Roman"/>
+          <w:b/>
+          <w:bCs/>
+          <w:sz w:val="24"/>
+          <w:szCs w:val="24"/>
+        </w:rPr>
+        <w:t>Test Case #14</w:t>
+      </w:r>
+    </w:p>
+    <w:p>
+      <w:pPr>
+        <w:spacing w:after="0" w:line="240" w:lineRule="auto"/>
+        <w:rPr>
+          <w:rFonts w:ascii="Times New Roman" w:hAnsi="Times New Roman" w:cs="Times New Roman"/>
+          <w:b/>
+          <w:bCs/>
+          <w:sz w:val="24"/>
+          <w:szCs w:val="24"/>
+        </w:rPr>
+      </w:pPr>
+    </w:p>
+    <w:p>
+      <w:pPr>
+        <w:spacing w:after="0" w:line="240" w:lineRule="auto"/>
+        <w:rPr>
+          <w:rFonts w:ascii="Times New Roman" w:hAnsi="Times New Roman" w:cs="Times New Roman"/>
+          <w:sz w:val="24"/>
+          <w:szCs w:val="24"/>
+        </w:rPr>
+      </w:pPr>
+      <w:r>
+        <w:rPr>
+          <w:rFonts w:ascii="Times New Roman" w:hAnsi="Times New Roman" w:cs="Times New Roman"/>
+          <w:sz w:val="24"/>
+          <w:szCs w:val="24"/>
+        </w:rPr>
+        <w:t>Attempt to retrieve a card by</w:t>
+      </w:r>
+      <w:r>
+        <w:rPr>
+          <w:rFonts w:ascii="Times New Roman" w:hAnsi="Times New Roman" w:cs="Times New Roman"/>
+          <w:sz w:val="24"/>
+          <w:szCs w:val="24"/>
+        </w:rPr>
+        <w:t xml:space="preserve"> number</w:t>
+      </w:r>
+      <w:r>
+        <w:rPr>
+          <w:rFonts w:ascii="Times New Roman" w:hAnsi="Times New Roman" w:cs="Times New Roman"/>
+          <w:sz w:val="24"/>
+          <w:szCs w:val="24"/>
+        </w:rPr>
+        <w:t xml:space="preserve"> that isn’t in the list</w:t>
+      </w:r>
+    </w:p>
+    <w:p>
+      <w:pPr>
+        <w:spacing w:after="0" w:line="240" w:lineRule="auto"/>
+        <w:ind w:left="720" w:hanging="720"/>
+        <w:rPr>
+          <w:rFonts w:ascii="Times New Roman" w:hAnsi="Times New Roman" w:cs="Times New Roman"/>
+          <w:sz w:val="24"/>
+          <w:szCs w:val="24"/>
+        </w:rPr>
+      </w:pPr>
+      <w:r>
+        <w:rPr>
+          <w:rFonts w:ascii="Times New Roman" w:hAnsi="Times New Roman" w:cs="Times New Roman"/>
+          <w:sz w:val="24"/>
+          <w:szCs w:val="24"/>
+        </w:rPr>
+        <w:t>Expected results: No error should be thrown, just don’t retrieve a card and display a prompt saying that no card was able to be accessed</w:t>
+      </w:r>
+    </w:p>
+    <w:p>
+      <w:pPr>
+        <w:spacing w:after="0" w:line="240" w:lineRule="auto"/>
+        <w:ind w:left="720" w:hanging="720"/>
+        <w:rPr>
+          <w:rFonts w:ascii="Times New Roman" w:hAnsi="Times New Roman" w:cs="Times New Roman"/>
+          <w:sz w:val="24"/>
+          <w:szCs w:val="24"/>
+        </w:rPr>
+      </w:pPr>
+    </w:p>
+    <w:p>
+      <w:pPr>
+        <w:spacing w:after="0" w:line="240" w:lineRule="auto"/>
+        <w:ind w:left="720" w:hanging="720"/>
+        <w:rPr>
+          <w:rFonts w:ascii="Times New Roman" w:hAnsi="Times New Roman" w:cs="Times New Roman"/>
+          <w:b/>
+          <w:bCs/>
+          <w:sz w:val="24"/>
+          <w:szCs w:val="24"/>
+        </w:rPr>
+      </w:pPr>
+      <w:r>
+        <w:rPr>
+          <w:rFonts w:ascii="Times New Roman" w:hAnsi="Times New Roman" w:cs="Times New Roman"/>
+          <w:b/>
+          <w:bCs/>
+          <w:sz w:val="24"/>
+          <w:szCs w:val="24"/>
+        </w:rPr>
+        <w:t>Test Case #15</w:t>
+      </w:r>
+    </w:p>
+    <w:p>
+      <w:pPr>
+        <w:spacing w:after="0" w:line="240" w:lineRule="auto"/>
+        <w:ind w:left="720" w:hanging="720"/>
+        <w:rPr>
+          <w:rFonts w:ascii="Times New Roman" w:hAnsi="Times New Roman" w:cs="Times New Roman"/>
+          <w:b/>
+          <w:bCs/>
+          <w:sz w:val="24"/>
+          <w:szCs w:val="24"/>
+        </w:rPr>
+      </w:pPr>
+    </w:p>
+    <w:p>
+      <w:pPr>
+        <w:spacing w:after="0" w:line="240" w:lineRule="auto"/>
+        <w:rPr>
+          <w:rFonts w:ascii="Times New Roman" w:hAnsi="Times New Roman" w:cs="Times New Roman"/>
+          <w:sz w:val="24"/>
+          <w:szCs w:val="24"/>
+        </w:rPr>
+      </w:pPr>
+      <w:r>
+        <w:rPr>
+          <w:rFonts w:ascii="Times New Roman" w:hAnsi="Times New Roman" w:cs="Times New Roman"/>
+          <w:sz w:val="24"/>
+          <w:szCs w:val="24"/>
+        </w:rPr>
+        <w:t>When no cards are in the list</w:t>
+      </w:r>
+      <w:r>
+        <w:rPr>
+          <w:rFonts w:ascii="Times New Roman" w:hAnsi="Times New Roman" w:cs="Times New Roman"/>
+          <w:sz w:val="24"/>
+          <w:szCs w:val="24"/>
+        </w:rPr>
+        <w:t xml:space="preserve"> and the user tries to </w:t>
+      </w:r>
+      <w:proofErr w:type="spellStart"/>
+      <w:proofErr w:type="gramStart"/>
+      <w:r>
+        <w:rPr>
+          <w:rFonts w:ascii="Times New Roman" w:hAnsi="Times New Roman" w:cs="Times New Roman"/>
+          <w:sz w:val="24"/>
+          <w:szCs w:val="24"/>
+        </w:rPr>
+        <w:t>getAllCards</w:t>
+      </w:r>
+      <w:proofErr w:type="spellEnd"/>
+      <w:r>
+        <w:rPr>
+          <w:rFonts w:ascii="Times New Roman" w:hAnsi="Times New Roman" w:cs="Times New Roman"/>
+          <w:sz w:val="24"/>
+          <w:szCs w:val="24"/>
+        </w:rPr>
+        <w:t>(</w:t>
+      </w:r>
+      <w:proofErr w:type="gramEnd"/>
+      <w:r>
+        <w:rPr>
+          <w:rFonts w:ascii="Times New Roman" w:hAnsi="Times New Roman" w:cs="Times New Roman"/>
+          <w:sz w:val="24"/>
+          <w:szCs w:val="24"/>
+        </w:rPr>
+        <w:t xml:space="preserve">), </w:t>
+      </w:r>
+      <w:proofErr w:type="spellStart"/>
+      <w:r>
+        <w:rPr>
+          <w:rFonts w:ascii="Times New Roman" w:hAnsi="Times New Roman" w:cs="Times New Roman"/>
+          <w:sz w:val="24"/>
+          <w:szCs w:val="24"/>
+        </w:rPr>
+        <w:t>sortCardsByNumber</w:t>
+      </w:r>
+      <w:proofErr w:type="spellEnd"/>
+      <w:r>
+        <w:rPr>
+          <w:rFonts w:ascii="Times New Roman" w:hAnsi="Times New Roman" w:cs="Times New Roman"/>
+          <w:sz w:val="24"/>
+          <w:szCs w:val="24"/>
+        </w:rPr>
+        <w:t xml:space="preserve">(), or </w:t>
+      </w:r>
+      <w:proofErr w:type="spellStart"/>
+      <w:r>
+        <w:rPr>
+          <w:rFonts w:ascii="Times New Roman" w:hAnsi="Times New Roman" w:cs="Times New Roman"/>
+          <w:sz w:val="24"/>
+          <w:szCs w:val="24"/>
+        </w:rPr>
+        <w:t>sortCardsByName</w:t>
+      </w:r>
+      <w:proofErr w:type="spellEnd"/>
+      <w:r>
+        <w:rPr>
+          <w:rFonts w:ascii="Times New Roman" w:hAnsi="Times New Roman" w:cs="Times New Roman"/>
+          <w:sz w:val="24"/>
+          <w:szCs w:val="24"/>
+        </w:rPr>
+        <w:t xml:space="preserve">(), </w:t>
+      </w:r>
+      <w:r>
+        <w:rPr>
+          <w:rFonts w:ascii="Times New Roman" w:hAnsi="Times New Roman" w:cs="Times New Roman"/>
+          <w:sz w:val="24"/>
+          <w:szCs w:val="24"/>
+        </w:rPr>
+        <w:t>No error should be thrown, just don’t retrieve a card and display a prompt saying that no card was able to be accessed</w:t>
+      </w:r>
+      <w:bookmarkStart w:id="0" w:name="_GoBack"/>
+      <w:bookmarkEnd w:id="0"/>
+    </w:p>
+    <w:p>
+      <w:pPr>
+        <w:spacing w:after="0" w:line="240" w:lineRule="auto"/>
+        <w:ind w:left="720" w:hanging="720"/>
+        <w:rPr>
+          <w:rFonts w:ascii="Times New Roman" w:hAnsi="Times New Roman" w:cs="Times New Roman"/>
+          <w:b/>
+          <w:bCs/>
           <w:sz w:val="24"/>
           <w:szCs w:val="24"/>
         </w:rPr>
@@ -14659,7 +16419,7 @@
 </file>
 
 <file path=customXml/itemProps2.xml><?xml version="1.0" encoding="utf-8"?>
-<ds:datastoreItem xmlns:ds="http://schemas.openxmlformats.org/officeDocument/2006/customXml" ds:itemID="{DB5D5951-E1E2-0F4B-B0C0-481D4EF93416}">
+<ds:datastoreItem xmlns:ds="http://schemas.openxmlformats.org/officeDocument/2006/customXml" ds:itemID="{0CDAE00F-73C4-A14E-96AB-D581ACB99E6E}">
   <ds:schemaRefs>
     <ds:schemaRef ds:uri="http://schemas.openxmlformats.org/officeDocument/2006/bibliography"/>
   </ds:schemaRefs>

</xml_diff>

<commit_message>
Just finished project 3. Just need to update design document
</commit_message>
<xml_diff>
--- a/1260/credit_card_list/snyderse2_CreditCardList_template.docx
+++ b/1260/credit_card_list/snyderse2_CreditCardList_template.docx
@@ -419,6 +419,60 @@
       <w:pPr>
         <w:ind w:left="720"/>
         <w:rPr>
+          <w:b/>
+          <w:u w:val="single"/>
+        </w:rPr>
+      </w:pPr>
+      <w:r>
+        <w:rPr>
+          <w:b/>
+          <w:u w:val="single"/>
+        </w:rPr>
+        <w:t>Class name</w:t>
+      </w:r>
+      <w:r>
+        <w:rPr>
+          <w:b/>
+        </w:rPr>
+        <w:t xml:space="preserve">: </w:t>
+      </w:r>
+      <w:proofErr w:type="spellStart"/>
+      <w:r>
+        <w:rPr>
+          <w:b/>
+          <w:u w:val="single"/>
+        </w:rPr>
+        <w:t>CreditCardListDriver</w:t>
+      </w:r>
+      <w:proofErr w:type="spellEnd"/>
+    </w:p>
+    <w:p>
+      <w:r>
+        <w:tab/>
+      </w:r>
+      <w:r>
+        <w:rPr>
+          <w:u w:val="single"/>
+        </w:rPr>
+        <w:t>Responsibilities</w:t>
+      </w:r>
+      <w:r>
+        <w:t>:</w:t>
+      </w:r>
+    </w:p>
+    <w:p>
+      <w:pPr>
+        <w:pStyle w:val="ListParagraph"/>
+        <w:numPr>
+          <w:ilvl w:val="0"/>
+          <w:numId w:val="8"/>
+        </w:numPr>
+      </w:pPr>
+    </w:p>
+    <w:p>
+      <w:pPr>
+        <w:ind w:left="720"/>
+        <w:rPr>
           <w:u w:val="single"/>
         </w:rPr>
       </w:pPr>
@@ -506,6 +560,7 @@
         <w:spacing w:after="120"/>
       </w:pPr>
       <w:r>
+        <w:lastRenderedPageBreak/>
         <w:t xml:space="preserve">Add a </w:t>
       </w:r>
       <w:proofErr w:type="spellStart"/>
@@ -596,7 +651,6 @@
         <w:spacing w:after="120"/>
       </w:pPr>
       <w:r>
-        <w:lastRenderedPageBreak/>
         <w:t xml:space="preserve">Find all </w:t>
       </w:r>
       <w:proofErr w:type="spellStart"/>
@@ -1120,6 +1174,7 @@
         <w:spacing w:after="0" w:line="240" w:lineRule="auto"/>
       </w:pPr>
       <w:r>
+        <w:lastRenderedPageBreak/>
         <w:tab/>
         <w:t>Else if (decision = remove)</w:t>
       </w:r>
@@ -1249,7 +1304,6 @@
         <w:spacing w:after="0" w:line="240" w:lineRule="auto"/>
       </w:pPr>
       <w:r>
-        <w:lastRenderedPageBreak/>
         <w:tab/>
         <w:t>Else if</w:t>
       </w:r>
@@ -2095,7 +2149,6 @@
         <w:spacing w:after="0" w:line="240" w:lineRule="auto"/>
       </w:pPr>
       <w:r>
-        <w:lastRenderedPageBreak/>
         <w:tab/>
       </w:r>
       <w:r>
@@ -2899,6 +2952,7 @@
           <w:b/>
           <w:bCs/>
         </w:rPr>
+        <w:lastRenderedPageBreak/>
         <w:t>Class:</w:t>
       </w:r>
       <w:r>
@@ -3037,7 +3091,6 @@
           <w:b/>
           <w:bCs/>
         </w:rPr>
-        <w:lastRenderedPageBreak/>
         <w:tab/>
       </w:r>
       <w:r>
@@ -3677,6 +3730,7 @@
           <w:b/>
           <w:bCs/>
         </w:rPr>
+        <w:lastRenderedPageBreak/>
         <w:t>Description:</w:t>
       </w:r>
       <w:r>
@@ -3735,7 +3789,6 @@
         <w:ind w:left="2160" w:hanging="720"/>
       </w:pPr>
       <w:r>
-        <w:lastRenderedPageBreak/>
         <w:t xml:space="preserve">Use sequential search algorithm to find the lowest </w:t>
       </w:r>
       <w:proofErr w:type="spellStart"/>
@@ -4777,7 +4830,7 @@
                 <w:sz w:val="24"/>
                 <w:szCs w:val="24"/>
               </w:rPr>
-              <w:t>Invalid</w:t>
+              <w:t>Valid</w:t>
             </w:r>
           </w:p>
         </w:tc>
@@ -4874,7 +4927,7 @@
                 <w:sz w:val="24"/>
                 <w:szCs w:val="24"/>
               </w:rPr>
-              <w:t>Invalid</w:t>
+              <w:t>Valid</w:t>
             </w:r>
           </w:p>
         </w:tc>
@@ -6193,7 +6246,7 @@
                 <w:sz w:val="24"/>
                 <w:szCs w:val="24"/>
               </w:rPr>
-              <w:t>Invalid</w:t>
+              <w:t>Valid</w:t>
             </w:r>
           </w:p>
         </w:tc>
@@ -6290,7 +6343,7 @@
                 <w:sz w:val="24"/>
                 <w:szCs w:val="24"/>
               </w:rPr>
-              <w:t>Invalid</w:t>
+              <w:t>Valid</w:t>
             </w:r>
           </w:p>
         </w:tc>
@@ -6313,6 +6366,11 @@
               </w:rPr>
             </w:pPr>
             <w:r>
+              <w:rPr>
+                <w:rFonts w:ascii="Times New Roman" w:hAnsi="Times New Roman" w:cs="Times New Roman"/>
+                <w:sz w:val="24"/>
+                <w:szCs w:val="24"/>
+              </w:rPr>
               <w:t>Bob the Builder</w:t>
             </w:r>
           </w:p>
@@ -6331,6 +6389,11 @@
               </w:rPr>
             </w:pPr>
             <w:r>
+              <w:rPr>
+                <w:rFonts w:ascii="Times New Roman" w:hAnsi="Times New Roman" w:cs="Times New Roman"/>
+                <w:sz w:val="24"/>
+                <w:szCs w:val="24"/>
+              </w:rPr>
               <w:t>2222 4053 4324 8877</w:t>
             </w:r>
           </w:p>
@@ -6349,6 +6412,11 @@
               </w:rPr>
             </w:pPr>
             <w:r>
+              <w:rPr>
+                <w:rFonts w:ascii="Times New Roman" w:hAnsi="Times New Roman" w:cs="Times New Roman"/>
+                <w:sz w:val="24"/>
+                <w:szCs w:val="24"/>
+              </w:rPr>
               <w:t>04/2023</w:t>
             </w:r>
           </w:p>
@@ -6367,52 +6435,17 @@
               </w:rPr>
             </w:pPr>
             <w:r>
+              <w:rPr>
+                <w:rFonts w:ascii="Times New Roman" w:hAnsi="Times New Roman" w:cs="Times New Roman"/>
+                <w:sz w:val="24"/>
+                <w:szCs w:val="24"/>
+              </w:rPr>
               <w:t>Valid</w:t>
             </w:r>
           </w:p>
         </w:tc>
       </w:tr>
     </w:tbl>
-    <w:p>
-      <w:pPr>
-        <w:spacing w:after="0" w:line="240" w:lineRule="auto"/>
-        <w:rPr>
-          <w:rFonts w:ascii="Times New Roman" w:hAnsi="Times New Roman" w:cs="Times New Roman"/>
-          <w:sz w:val="24"/>
-          <w:szCs w:val="24"/>
-        </w:rPr>
-      </w:pPr>
-    </w:p>
-    <w:p>
-      <w:pPr>
-        <w:spacing w:after="0" w:line="240" w:lineRule="auto"/>
-        <w:rPr>
-          <w:rFonts w:ascii="Times New Roman" w:hAnsi="Times New Roman" w:cs="Times New Roman"/>
-          <w:sz w:val="24"/>
-          <w:szCs w:val="24"/>
-        </w:rPr>
-      </w:pPr>
-    </w:p>
-    <w:p>
-      <w:pPr>
-        <w:spacing w:after="0" w:line="240" w:lineRule="auto"/>
-        <w:rPr>
-          <w:rFonts w:ascii="Times New Roman" w:hAnsi="Times New Roman" w:cs="Times New Roman"/>
-          <w:sz w:val="24"/>
-          <w:szCs w:val="24"/>
-        </w:rPr>
-      </w:pPr>
-    </w:p>
-    <w:p>
-      <w:pPr>
-        <w:spacing w:after="0" w:line="240" w:lineRule="auto"/>
-        <w:rPr>
-          <w:rFonts w:ascii="Times New Roman" w:hAnsi="Times New Roman" w:cs="Times New Roman"/>
-          <w:sz w:val="24"/>
-          <w:szCs w:val="24"/>
-        </w:rPr>
-      </w:pPr>
-    </w:p>
     <w:p>
       <w:pPr>
         <w:spacing w:after="0" w:line="240" w:lineRule="auto"/>
@@ -7345,7 +7378,15 @@
                 <w:sz w:val="24"/>
                 <w:szCs w:val="24"/>
               </w:rPr>
-              <w:t>Invalid</w:t>
+              <w:t>V</w:t>
+            </w:r>
+            <w:r>
+              <w:rPr>
+                <w:rFonts w:ascii="Times New Roman" w:hAnsi="Times New Roman" w:cs="Times New Roman"/>
+                <w:sz w:val="24"/>
+                <w:szCs w:val="24"/>
+              </w:rPr>
+              <w:t>alid</w:t>
             </w:r>
           </w:p>
         </w:tc>
@@ -7442,7 +7483,15 @@
                 <w:sz w:val="24"/>
                 <w:szCs w:val="24"/>
               </w:rPr>
-              <w:t>Invalid</w:t>
+              <w:t>V</w:t>
+            </w:r>
+            <w:r>
+              <w:rPr>
+                <w:rFonts w:ascii="Times New Roman" w:hAnsi="Times New Roman" w:cs="Times New Roman"/>
+                <w:sz w:val="24"/>
+                <w:szCs w:val="24"/>
+              </w:rPr>
+              <w:t>alid</w:t>
             </w:r>
           </w:p>
         </w:tc>
@@ -10203,7 +10252,15 @@
                 <w:sz w:val="24"/>
                 <w:szCs w:val="24"/>
               </w:rPr>
-              <w:t>Invalid</w:t>
+              <w:t>V</w:t>
+            </w:r>
+            <w:r>
+              <w:rPr>
+                <w:rFonts w:ascii="Times New Roman" w:hAnsi="Times New Roman" w:cs="Times New Roman"/>
+                <w:sz w:val="24"/>
+                <w:szCs w:val="24"/>
+              </w:rPr>
+              <w:t>alid</w:t>
             </w:r>
           </w:p>
         </w:tc>
@@ -10300,7 +10357,15 @@
                 <w:sz w:val="24"/>
                 <w:szCs w:val="24"/>
               </w:rPr>
-              <w:t>Invalid</w:t>
+              <w:t>V</w:t>
+            </w:r>
+            <w:r>
+              <w:rPr>
+                <w:rFonts w:ascii="Times New Roman" w:hAnsi="Times New Roman" w:cs="Times New Roman"/>
+                <w:sz w:val="24"/>
+                <w:szCs w:val="24"/>
+              </w:rPr>
+              <w:t>alid</w:t>
             </w:r>
           </w:p>
         </w:tc>
@@ -10956,7 +11021,15 @@
                 <w:sz w:val="24"/>
                 <w:szCs w:val="24"/>
               </w:rPr>
-              <w:t>Invalid</w:t>
+              <w:t>V</w:t>
+            </w:r>
+            <w:r>
+              <w:rPr>
+                <w:rFonts w:ascii="Times New Roman" w:hAnsi="Times New Roman" w:cs="Times New Roman"/>
+                <w:sz w:val="24"/>
+                <w:szCs w:val="24"/>
+              </w:rPr>
+              <w:t>alid</w:t>
             </w:r>
           </w:p>
         </w:tc>
@@ -11063,7 +11136,15 @@
                 <w:sz w:val="24"/>
                 <w:szCs w:val="24"/>
               </w:rPr>
-              <w:t>Invalid</w:t>
+              <w:t>V</w:t>
+            </w:r>
+            <w:r>
+              <w:rPr>
+                <w:rFonts w:ascii="Times New Roman" w:hAnsi="Times New Roman" w:cs="Times New Roman"/>
+                <w:sz w:val="24"/>
+                <w:szCs w:val="24"/>
+              </w:rPr>
+              <w:t>alid</w:t>
             </w:r>
           </w:p>
         </w:tc>
@@ -12374,7 +12455,15 @@
                 <w:sz w:val="24"/>
                 <w:szCs w:val="24"/>
               </w:rPr>
-              <w:t>Invalid</w:t>
+              <w:t>V</w:t>
+            </w:r>
+            <w:r>
+              <w:rPr>
+                <w:rFonts w:ascii="Times New Roman" w:hAnsi="Times New Roman" w:cs="Times New Roman"/>
+                <w:sz w:val="24"/>
+                <w:szCs w:val="24"/>
+              </w:rPr>
+              <w:t>alid</w:t>
             </w:r>
           </w:p>
         </w:tc>
@@ -12471,7 +12560,15 @@
                 <w:sz w:val="24"/>
                 <w:szCs w:val="24"/>
               </w:rPr>
-              <w:t>Invalid</w:t>
+              <w:t>V</w:t>
+            </w:r>
+            <w:r>
+              <w:rPr>
+                <w:rFonts w:ascii="Times New Roman" w:hAnsi="Times New Roman" w:cs="Times New Roman"/>
+                <w:sz w:val="24"/>
+                <w:szCs w:val="24"/>
+              </w:rPr>
+              <w:t>alid</w:t>
             </w:r>
           </w:p>
         </w:tc>
@@ -13557,7 +13654,15 @@
                 <w:sz w:val="24"/>
                 <w:szCs w:val="24"/>
               </w:rPr>
-              <w:t>Invalid</w:t>
+              <w:t>V</w:t>
+            </w:r>
+            <w:r>
+              <w:rPr>
+                <w:rFonts w:ascii="Times New Roman" w:hAnsi="Times New Roman" w:cs="Times New Roman"/>
+                <w:sz w:val="24"/>
+                <w:szCs w:val="24"/>
+              </w:rPr>
+              <w:t>alid</w:t>
             </w:r>
           </w:p>
         </w:tc>
@@ -13654,7 +13759,15 @@
                 <w:sz w:val="24"/>
                 <w:szCs w:val="24"/>
               </w:rPr>
-              <w:t>Invalid</w:t>
+              <w:t>V</w:t>
+            </w:r>
+            <w:r>
+              <w:rPr>
+                <w:rFonts w:ascii="Times New Roman" w:hAnsi="Times New Roman" w:cs="Times New Roman"/>
+                <w:sz w:val="24"/>
+                <w:szCs w:val="24"/>
+              </w:rPr>
+              <w:t>alid</w:t>
             </w:r>
           </w:p>
         </w:tc>
@@ -13691,6 +13804,8 @@
         </w:rPr>
         <w:t>Test Case #11</w:t>
       </w:r>
+      <w:bookmarkStart w:id="0" w:name="_GoBack"/>
+      <w:bookmarkEnd w:id="0"/>
     </w:p>
     <w:p>
       <w:pPr>
@@ -13955,23 +14070,7 @@
           <w:sz w:val="24"/>
           <w:szCs w:val="24"/>
         </w:rPr>
-        <w:t xml:space="preserve">Attempt to retrieve a card </w:t>
-      </w:r>
-      <w:r>
-        <w:rPr>
-          <w:rFonts w:ascii="Times New Roman" w:hAnsi="Times New Roman" w:cs="Times New Roman"/>
-          <w:sz w:val="24"/>
-          <w:szCs w:val="24"/>
-        </w:rPr>
-        <w:t>by name</w:t>
-      </w:r>
-      <w:r>
-        <w:rPr>
-          <w:rFonts w:ascii="Times New Roman" w:hAnsi="Times New Roman" w:cs="Times New Roman"/>
-          <w:sz w:val="24"/>
-          <w:szCs w:val="24"/>
-        </w:rPr>
-        <w:t xml:space="preserve"> that isn’t in the list</w:t>
+        <w:t>Attempt to retrieve a card by name that isn’t in the list</w:t>
       </w:r>
     </w:p>
     <w:p>
@@ -14052,23 +14151,7 @@
           <w:sz w:val="24"/>
           <w:szCs w:val="24"/>
         </w:rPr>
-        <w:t>Attempt to retrieve a card by</w:t>
-      </w:r>
-      <w:r>
-        <w:rPr>
-          <w:rFonts w:ascii="Times New Roman" w:hAnsi="Times New Roman" w:cs="Times New Roman"/>
-          <w:sz w:val="24"/>
-          <w:szCs w:val="24"/>
-        </w:rPr>
-        <w:t xml:space="preserve"> number</w:t>
-      </w:r>
-      <w:r>
-        <w:rPr>
-          <w:rFonts w:ascii="Times New Roman" w:hAnsi="Times New Roman" w:cs="Times New Roman"/>
-          <w:sz w:val="24"/>
-          <w:szCs w:val="24"/>
-        </w:rPr>
-        <w:t xml:space="preserve"> that isn’t in the list</w:t>
+        <w:t>Attempt to retrieve a card by number that isn’t in the list</w:t>
       </w:r>
     </w:p>
     <w:p>
@@ -14224,18 +14307,8 @@
           <w:sz w:val="24"/>
           <w:szCs w:val="24"/>
         </w:rPr>
-        <w:t xml:space="preserve">(), </w:t>
-      </w:r>
-      <w:r>
-        <w:rPr>
-          <w:rFonts w:ascii="Times New Roman" w:hAnsi="Times New Roman" w:cs="Times New Roman"/>
-          <w:sz w:val="24"/>
-          <w:szCs w:val="24"/>
-        </w:rPr>
-        <w:t>No error should be thrown, just don’t retrieve a card and display a prompt saying that no card was able to be accessed</w:t>
-      </w:r>
-      <w:bookmarkStart w:id="0" w:name="_GoBack"/>
-      <w:bookmarkEnd w:id="0"/>
+        <w:t>(), No error should be thrown, just don’t retrieve a card and display a prompt saying that no card was able to be accessed</w:t>
+      </w:r>
     </w:p>
     <w:p>
       <w:pPr>
@@ -14640,16 +14713,16 @@
     </w:lvl>
   </w:abstractNum>
   <w:abstractNum w:abstractNumId="3" w15:restartNumberingAfterBreak="0">
-    <w:nsid w:val="588231A4"/>
+    <w:nsid w:val="3A68729B"/>
     <w:multiLevelType w:val="hybridMultilevel"/>
-    <w:tmpl w:val="2160BB6E"/>
+    <w:tmpl w:val="F12E1A22"/>
     <w:lvl w:ilvl="0" w:tplc="04090001">
       <w:start w:val="1"/>
       <w:numFmt w:val="bullet"/>
       <w:lvlText w:val=""/>
       <w:lvlJc w:val="left"/>
       <w:pPr>
-        <w:ind w:left="720" w:hanging="360"/>
+        <w:ind w:left="1447" w:hanging="360"/>
       </w:pPr>
       <w:rPr>
         <w:rFonts w:ascii="Symbol" w:hAnsi="Symbol" w:hint="default"/>
@@ -14661,7 +14734,7 @@
       <w:lvlText w:val="o"/>
       <w:lvlJc w:val="left"/>
       <w:pPr>
-        <w:ind w:left="1440" w:hanging="360"/>
+        <w:ind w:left="2167" w:hanging="360"/>
       </w:pPr>
       <w:rPr>
         <w:rFonts w:ascii="Courier New" w:hAnsi="Courier New" w:cs="Courier New" w:hint="default"/>
@@ -14673,7 +14746,7 @@
       <w:lvlText w:val=""/>
       <w:lvlJc w:val="left"/>
       <w:pPr>
-        <w:ind w:left="2160" w:hanging="360"/>
+        <w:ind w:left="2887" w:hanging="360"/>
       </w:pPr>
       <w:rPr>
         <w:rFonts w:ascii="Wingdings" w:hAnsi="Wingdings" w:hint="default"/>
@@ -14685,7 +14758,7 @@
       <w:lvlText w:val=""/>
       <w:lvlJc w:val="left"/>
       <w:pPr>
-        <w:ind w:left="2880" w:hanging="360"/>
+        <w:ind w:left="3607" w:hanging="360"/>
       </w:pPr>
       <w:rPr>
         <w:rFonts w:ascii="Symbol" w:hAnsi="Symbol" w:hint="default"/>
@@ -14697,7 +14770,7 @@
       <w:lvlText w:val="o"/>
       <w:lvlJc w:val="left"/>
       <w:pPr>
-        <w:ind w:left="3600" w:hanging="360"/>
+        <w:ind w:left="4327" w:hanging="360"/>
       </w:pPr>
       <w:rPr>
         <w:rFonts w:ascii="Courier New" w:hAnsi="Courier New" w:cs="Courier New" w:hint="default"/>
@@ -14709,7 +14782,7 @@
       <w:lvlText w:val=""/>
       <w:lvlJc w:val="left"/>
       <w:pPr>
-        <w:ind w:left="4320" w:hanging="360"/>
+        <w:ind w:left="5047" w:hanging="360"/>
       </w:pPr>
       <w:rPr>
         <w:rFonts w:ascii="Wingdings" w:hAnsi="Wingdings" w:hint="default"/>
@@ -14721,7 +14794,7 @@
       <w:lvlText w:val=""/>
       <w:lvlJc w:val="left"/>
       <w:pPr>
-        <w:ind w:left="5040" w:hanging="360"/>
+        <w:ind w:left="5767" w:hanging="360"/>
       </w:pPr>
       <w:rPr>
         <w:rFonts w:ascii="Symbol" w:hAnsi="Symbol" w:hint="default"/>
@@ -14733,7 +14806,7 @@
       <w:lvlText w:val="o"/>
       <w:lvlJc w:val="left"/>
       <w:pPr>
-        <w:ind w:left="5760" w:hanging="360"/>
+        <w:ind w:left="6487" w:hanging="360"/>
       </w:pPr>
       <w:rPr>
         <w:rFonts w:ascii="Courier New" w:hAnsi="Courier New" w:cs="Courier New" w:hint="default"/>
@@ -14745,7 +14818,7 @@
       <w:lvlText w:val=""/>
       <w:lvlJc w:val="left"/>
       <w:pPr>
-        <w:ind w:left="6480" w:hanging="360"/>
+        <w:ind w:left="7207" w:hanging="360"/>
       </w:pPr>
       <w:rPr>
         <w:rFonts w:ascii="Wingdings" w:hAnsi="Wingdings" w:hint="default"/>
@@ -14753,16 +14826,16 @@
     </w:lvl>
   </w:abstractNum>
   <w:abstractNum w:abstractNumId="4" w15:restartNumberingAfterBreak="0">
-    <w:nsid w:val="6D3B4242"/>
+    <w:nsid w:val="588231A4"/>
     <w:multiLevelType w:val="hybridMultilevel"/>
-    <w:tmpl w:val="2486943A"/>
+    <w:tmpl w:val="2160BB6E"/>
     <w:lvl w:ilvl="0" w:tplc="04090001">
       <w:start w:val="1"/>
       <w:numFmt w:val="bullet"/>
       <w:lvlText w:val=""/>
       <w:lvlJc w:val="left"/>
       <w:pPr>
-        <w:ind w:left="1080" w:hanging="360"/>
+        <w:ind w:left="720" w:hanging="360"/>
       </w:pPr>
       <w:rPr>
         <w:rFonts w:ascii="Symbol" w:hAnsi="Symbol" w:hint="default"/>
@@ -14774,7 +14847,7 @@
       <w:lvlText w:val="o"/>
       <w:lvlJc w:val="left"/>
       <w:pPr>
-        <w:ind w:left="1800" w:hanging="360"/>
+        <w:ind w:left="1440" w:hanging="360"/>
       </w:pPr>
       <w:rPr>
         <w:rFonts w:ascii="Courier New" w:hAnsi="Courier New" w:cs="Courier New" w:hint="default"/>
@@ -14786,7 +14859,7 @@
       <w:lvlText w:val=""/>
       <w:lvlJc w:val="left"/>
       <w:pPr>
-        <w:ind w:left="2520" w:hanging="360"/>
+        <w:ind w:left="2160" w:hanging="360"/>
       </w:pPr>
       <w:rPr>
         <w:rFonts w:ascii="Wingdings" w:hAnsi="Wingdings" w:hint="default"/>
@@ -14798,7 +14871,7 @@
       <w:lvlText w:val=""/>
       <w:lvlJc w:val="left"/>
       <w:pPr>
-        <w:ind w:left="3240" w:hanging="360"/>
+        <w:ind w:left="2880" w:hanging="360"/>
       </w:pPr>
       <w:rPr>
         <w:rFonts w:ascii="Symbol" w:hAnsi="Symbol" w:hint="default"/>
@@ -14810,7 +14883,7 @@
       <w:lvlText w:val="o"/>
       <w:lvlJc w:val="left"/>
       <w:pPr>
-        <w:ind w:left="3960" w:hanging="360"/>
+        <w:ind w:left="3600" w:hanging="360"/>
       </w:pPr>
       <w:rPr>
         <w:rFonts w:ascii="Courier New" w:hAnsi="Courier New" w:cs="Courier New" w:hint="default"/>
@@ -14822,7 +14895,7 @@
       <w:lvlText w:val=""/>
       <w:lvlJc w:val="left"/>
       <w:pPr>
-        <w:ind w:left="4680" w:hanging="360"/>
+        <w:ind w:left="4320" w:hanging="360"/>
       </w:pPr>
       <w:rPr>
         <w:rFonts w:ascii="Wingdings" w:hAnsi="Wingdings" w:hint="default"/>
@@ -14834,7 +14907,7 @@
       <w:lvlText w:val=""/>
       <w:lvlJc w:val="left"/>
       <w:pPr>
-        <w:ind w:left="5400" w:hanging="360"/>
+        <w:ind w:left="5040" w:hanging="360"/>
       </w:pPr>
       <w:rPr>
         <w:rFonts w:ascii="Symbol" w:hAnsi="Symbol" w:hint="default"/>
@@ -14846,7 +14919,7 @@
       <w:lvlText w:val="o"/>
       <w:lvlJc w:val="left"/>
       <w:pPr>
-        <w:ind w:left="6120" w:hanging="360"/>
+        <w:ind w:left="5760" w:hanging="360"/>
       </w:pPr>
       <w:rPr>
         <w:rFonts w:ascii="Courier New" w:hAnsi="Courier New" w:cs="Courier New" w:hint="default"/>
@@ -14858,7 +14931,7 @@
       <w:lvlText w:val=""/>
       <w:lvlJc w:val="left"/>
       <w:pPr>
-        <w:ind w:left="6840" w:hanging="360"/>
+        <w:ind w:left="6480" w:hanging="360"/>
       </w:pPr>
       <w:rPr>
         <w:rFonts w:ascii="Wingdings" w:hAnsi="Wingdings" w:hint="default"/>
@@ -14866,6 +14939,232 @@
     </w:lvl>
   </w:abstractNum>
   <w:abstractNum w:abstractNumId="5" w15:restartNumberingAfterBreak="0">
+    <w:nsid w:val="5BE82F21"/>
+    <w:multiLevelType w:val="hybridMultilevel"/>
+    <w:tmpl w:val="82D6DC0A"/>
+    <w:lvl w:ilvl="0" w:tplc="04090001">
+      <w:start w:val="1"/>
+      <w:numFmt w:val="bullet"/>
+      <w:lvlText w:val=""/>
+      <w:lvlJc w:val="left"/>
+      <w:pPr>
+        <w:ind w:left="1080" w:hanging="360"/>
+      </w:pPr>
+      <w:rPr>
+        <w:rFonts w:ascii="Symbol" w:hAnsi="Symbol" w:hint="default"/>
+      </w:rPr>
+    </w:lvl>
+    <w:lvl w:ilvl="1" w:tplc="04090003" w:tentative="1">
+      <w:start w:val="1"/>
+      <w:numFmt w:val="bullet"/>
+      <w:lvlText w:val="o"/>
+      <w:lvlJc w:val="left"/>
+      <w:pPr>
+        <w:ind w:left="1800" w:hanging="360"/>
+      </w:pPr>
+      <w:rPr>
+        <w:rFonts w:ascii="Courier New" w:hAnsi="Courier New" w:cs="Courier New" w:hint="default"/>
+      </w:rPr>
+    </w:lvl>
+    <w:lvl w:ilvl="2" w:tplc="04090005" w:tentative="1">
+      <w:start w:val="1"/>
+      <w:numFmt w:val="bullet"/>
+      <w:lvlText w:val=""/>
+      <w:lvlJc w:val="left"/>
+      <w:pPr>
+        <w:ind w:left="2520" w:hanging="360"/>
+      </w:pPr>
+      <w:rPr>
+        <w:rFonts w:ascii="Wingdings" w:hAnsi="Wingdings" w:hint="default"/>
+      </w:rPr>
+    </w:lvl>
+    <w:lvl w:ilvl="3" w:tplc="04090001" w:tentative="1">
+      <w:start w:val="1"/>
+      <w:numFmt w:val="bullet"/>
+      <w:lvlText w:val=""/>
+      <w:lvlJc w:val="left"/>
+      <w:pPr>
+        <w:ind w:left="3240" w:hanging="360"/>
+      </w:pPr>
+      <w:rPr>
+        <w:rFonts w:ascii="Symbol" w:hAnsi="Symbol" w:hint="default"/>
+      </w:rPr>
+    </w:lvl>
+    <w:lvl w:ilvl="4" w:tplc="04090003" w:tentative="1">
+      <w:start w:val="1"/>
+      <w:numFmt w:val="bullet"/>
+      <w:lvlText w:val="o"/>
+      <w:lvlJc w:val="left"/>
+      <w:pPr>
+        <w:ind w:left="3960" w:hanging="360"/>
+      </w:pPr>
+      <w:rPr>
+        <w:rFonts w:ascii="Courier New" w:hAnsi="Courier New" w:cs="Courier New" w:hint="default"/>
+      </w:rPr>
+    </w:lvl>
+    <w:lvl w:ilvl="5" w:tplc="04090005" w:tentative="1">
+      <w:start w:val="1"/>
+      <w:numFmt w:val="bullet"/>
+      <w:lvlText w:val=""/>
+      <w:lvlJc w:val="left"/>
+      <w:pPr>
+        <w:ind w:left="4680" w:hanging="360"/>
+      </w:pPr>
+      <w:rPr>
+        <w:rFonts w:ascii="Wingdings" w:hAnsi="Wingdings" w:hint="default"/>
+      </w:rPr>
+    </w:lvl>
+    <w:lvl w:ilvl="6" w:tplc="04090001" w:tentative="1">
+      <w:start w:val="1"/>
+      <w:numFmt w:val="bullet"/>
+      <w:lvlText w:val=""/>
+      <w:lvlJc w:val="left"/>
+      <w:pPr>
+        <w:ind w:left="5400" w:hanging="360"/>
+      </w:pPr>
+      <w:rPr>
+        <w:rFonts w:ascii="Symbol" w:hAnsi="Symbol" w:hint="default"/>
+      </w:rPr>
+    </w:lvl>
+    <w:lvl w:ilvl="7" w:tplc="04090003" w:tentative="1">
+      <w:start w:val="1"/>
+      <w:numFmt w:val="bullet"/>
+      <w:lvlText w:val="o"/>
+      <w:lvlJc w:val="left"/>
+      <w:pPr>
+        <w:ind w:left="6120" w:hanging="360"/>
+      </w:pPr>
+      <w:rPr>
+        <w:rFonts w:ascii="Courier New" w:hAnsi="Courier New" w:cs="Courier New" w:hint="default"/>
+      </w:rPr>
+    </w:lvl>
+    <w:lvl w:ilvl="8" w:tplc="04090005" w:tentative="1">
+      <w:start w:val="1"/>
+      <w:numFmt w:val="bullet"/>
+      <w:lvlText w:val=""/>
+      <w:lvlJc w:val="left"/>
+      <w:pPr>
+        <w:ind w:left="6840" w:hanging="360"/>
+      </w:pPr>
+      <w:rPr>
+        <w:rFonts w:ascii="Wingdings" w:hAnsi="Wingdings" w:hint="default"/>
+      </w:rPr>
+    </w:lvl>
+  </w:abstractNum>
+  <w:abstractNum w:abstractNumId="6" w15:restartNumberingAfterBreak="0">
+    <w:nsid w:val="6D3B4242"/>
+    <w:multiLevelType w:val="hybridMultilevel"/>
+    <w:tmpl w:val="2486943A"/>
+    <w:lvl w:ilvl="0" w:tplc="04090001">
+      <w:start w:val="1"/>
+      <w:numFmt w:val="bullet"/>
+      <w:lvlText w:val=""/>
+      <w:lvlJc w:val="left"/>
+      <w:pPr>
+        <w:ind w:left="1080" w:hanging="360"/>
+      </w:pPr>
+      <w:rPr>
+        <w:rFonts w:ascii="Symbol" w:hAnsi="Symbol" w:hint="default"/>
+      </w:rPr>
+    </w:lvl>
+    <w:lvl w:ilvl="1" w:tplc="04090003" w:tentative="1">
+      <w:start w:val="1"/>
+      <w:numFmt w:val="bullet"/>
+      <w:lvlText w:val="o"/>
+      <w:lvlJc w:val="left"/>
+      <w:pPr>
+        <w:ind w:left="1800" w:hanging="360"/>
+      </w:pPr>
+      <w:rPr>
+        <w:rFonts w:ascii="Courier New" w:hAnsi="Courier New" w:cs="Courier New" w:hint="default"/>
+      </w:rPr>
+    </w:lvl>
+    <w:lvl w:ilvl="2" w:tplc="04090005" w:tentative="1">
+      <w:start w:val="1"/>
+      <w:numFmt w:val="bullet"/>
+      <w:lvlText w:val=""/>
+      <w:lvlJc w:val="left"/>
+      <w:pPr>
+        <w:ind w:left="2520" w:hanging="360"/>
+      </w:pPr>
+      <w:rPr>
+        <w:rFonts w:ascii="Wingdings" w:hAnsi="Wingdings" w:hint="default"/>
+      </w:rPr>
+    </w:lvl>
+    <w:lvl w:ilvl="3" w:tplc="04090001" w:tentative="1">
+      <w:start w:val="1"/>
+      <w:numFmt w:val="bullet"/>
+      <w:lvlText w:val=""/>
+      <w:lvlJc w:val="left"/>
+      <w:pPr>
+        <w:ind w:left="3240" w:hanging="360"/>
+      </w:pPr>
+      <w:rPr>
+        <w:rFonts w:ascii="Symbol" w:hAnsi="Symbol" w:hint="default"/>
+      </w:rPr>
+    </w:lvl>
+    <w:lvl w:ilvl="4" w:tplc="04090003" w:tentative="1">
+      <w:start w:val="1"/>
+      <w:numFmt w:val="bullet"/>
+      <w:lvlText w:val="o"/>
+      <w:lvlJc w:val="left"/>
+      <w:pPr>
+        <w:ind w:left="3960" w:hanging="360"/>
+      </w:pPr>
+      <w:rPr>
+        <w:rFonts w:ascii="Courier New" w:hAnsi="Courier New" w:cs="Courier New" w:hint="default"/>
+      </w:rPr>
+    </w:lvl>
+    <w:lvl w:ilvl="5" w:tplc="04090005" w:tentative="1">
+      <w:start w:val="1"/>
+      <w:numFmt w:val="bullet"/>
+      <w:lvlText w:val=""/>
+      <w:lvlJc w:val="left"/>
+      <w:pPr>
+        <w:ind w:left="4680" w:hanging="360"/>
+      </w:pPr>
+      <w:rPr>
+        <w:rFonts w:ascii="Wingdings" w:hAnsi="Wingdings" w:hint="default"/>
+      </w:rPr>
+    </w:lvl>
+    <w:lvl w:ilvl="6" w:tplc="04090001" w:tentative="1">
+      <w:start w:val="1"/>
+      <w:numFmt w:val="bullet"/>
+      <w:lvlText w:val=""/>
+      <w:lvlJc w:val="left"/>
+      <w:pPr>
+        <w:ind w:left="5400" w:hanging="360"/>
+      </w:pPr>
+      <w:rPr>
+        <w:rFonts w:ascii="Symbol" w:hAnsi="Symbol" w:hint="default"/>
+      </w:rPr>
+    </w:lvl>
+    <w:lvl w:ilvl="7" w:tplc="04090003" w:tentative="1">
+      <w:start w:val="1"/>
+      <w:numFmt w:val="bullet"/>
+      <w:lvlText w:val="o"/>
+      <w:lvlJc w:val="left"/>
+      <w:pPr>
+        <w:ind w:left="6120" w:hanging="360"/>
+      </w:pPr>
+      <w:rPr>
+        <w:rFonts w:ascii="Courier New" w:hAnsi="Courier New" w:cs="Courier New" w:hint="default"/>
+      </w:rPr>
+    </w:lvl>
+    <w:lvl w:ilvl="8" w:tplc="04090005" w:tentative="1">
+      <w:start w:val="1"/>
+      <w:numFmt w:val="bullet"/>
+      <w:lvlText w:val=""/>
+      <w:lvlJc w:val="left"/>
+      <w:pPr>
+        <w:ind w:left="6840" w:hanging="360"/>
+      </w:pPr>
+      <w:rPr>
+        <w:rFonts w:ascii="Wingdings" w:hAnsi="Wingdings" w:hint="default"/>
+      </w:rPr>
+    </w:lvl>
+  </w:abstractNum>
+  <w:abstractNum w:abstractNumId="7" w15:restartNumberingAfterBreak="0">
     <w:nsid w:val="75934B9C"/>
     <w:multiLevelType w:val="hybridMultilevel"/>
     <w:tmpl w:val="66FC6B70"/>
@@ -15006,22 +15305,28 @@
     </w:lvl>
   </w:abstractNum>
   <w:num w:numId="1">
-    <w:abstractNumId w:val="5"/>
+    <w:abstractNumId w:val="7"/>
   </w:num>
   <w:num w:numId="2">
     <w:abstractNumId w:val="0"/>
   </w:num>
   <w:num w:numId="3">
-    <w:abstractNumId w:val="3"/>
+    <w:abstractNumId w:val="4"/>
   </w:num>
   <w:num w:numId="4">
     <w:abstractNumId w:val="1"/>
   </w:num>
   <w:num w:numId="5">
-    <w:abstractNumId w:val="4"/>
+    <w:abstractNumId w:val="6"/>
   </w:num>
   <w:num w:numId="6">
     <w:abstractNumId w:val="2"/>
+  </w:num>
+  <w:num w:numId="7">
+    <w:abstractNumId w:val="3"/>
+  </w:num>
+  <w:num w:numId="8">
+    <w:abstractNumId w:val="5"/>
   </w:num>
 </w:numbering>
 </file>
@@ -16419,7 +16724,7 @@
 </file>
 
 <file path=customXml/itemProps2.xml><?xml version="1.0" encoding="utf-8"?>
-<ds:datastoreItem xmlns:ds="http://schemas.openxmlformats.org/officeDocument/2006/customXml" ds:itemID="{0CDAE00F-73C4-A14E-96AB-D581ACB99E6E}">
+<ds:datastoreItem xmlns:ds="http://schemas.openxmlformats.org/officeDocument/2006/customXml" ds:itemID="{F22B63ED-DCC1-D148-A514-6DE6B802B8A4}">
   <ds:schemaRefs>
     <ds:schemaRef ds:uri="http://schemas.openxmlformats.org/officeDocument/2006/bibliography"/>
   </ds:schemaRefs>

</xml_diff>